<commit_message>
Modificación del documento PBPMP-DA.docx
</commit_message>
<xml_diff>
--- a/Desarrollo/PBPMP/04-DESARROLLO/PBPMP-DA.docx
+++ b/Desarrollo/PBPMP/04-DESARROLLO/PBPMP-DA.docx
@@ -2,6 +2,1829 @@
 <file path=word/document.xml><?xml version="1.0" encoding="utf-8"?>
 <w:document xmlns:wpc="http://schemas.microsoft.com/office/word/2010/wordprocessingCanvas" xmlns:cx="http://schemas.microsoft.com/office/drawing/2014/chartex" xmlns:cx1="http://schemas.microsoft.com/office/drawing/2015/9/8/chartex" xmlns:cx2="http://schemas.microsoft.com/office/drawing/2015/10/21/chartex" xmlns:cx3="http://schemas.microsoft.com/office/drawing/2016/5/9/chartex" xmlns:cx4="http://schemas.microsoft.com/office/drawing/2016/5/10/chartex" xmlns:cx5="http://schemas.microsoft.com/office/drawing/2016/5/11/chartex" xmlns:cx6="http://schemas.microsoft.com/office/drawing/2016/5/12/chartex" xmlns:cx7="http://schemas.microsoft.com/office/drawing/2016/5/13/chartex" xmlns:cx8="http://schemas.microsoft.com/office/drawing/2016/5/14/chartex" xmlns:mc="http://schemas.openxmlformats.org/markup-compatibility/2006" xmlns:aink="http://schemas.microsoft.com/office/drawing/2016/ink" xmlns:am3d="http://schemas.microsoft.com/office/drawing/2017/model3d" xmlns:o="urn:schemas-microsoft-com:office:office" xmlns:oel="http://schemas.microsoft.com/office/2019/extlst" xmlns:r="http://schemas.openxmlformats.org/officeDocument/2006/relationships" xmlns:m="http://schemas.openxmlformats.org/officeDocument/2006/math" xmlns:v="urn:schemas-microsoft-com:vml" xmlns:wp14="http://schemas.microsoft.com/office/word/2010/wordprocessingDrawing" xmlns:wp="http://schemas.openxmlformats.org/drawingml/2006/wordprocessingDrawing" xmlns:w10="urn:schemas-microsoft-com:office:word" xmlns:w="http://schemas.openxmlformats.org/wordprocessingml/2006/main" xmlns:w14="http://schemas.microsoft.com/office/word/2010/wordml" xmlns:w15="http://schemas.microsoft.com/office/word/2012/wordml" xmlns:w16cex="http://schemas.microsoft.com/office/word/2018/wordml/cex" xmlns:w16cid="http://schemas.microsoft.com/office/word/2016/wordml/cid" xmlns:w16="http://schemas.microsoft.com/office/word/2018/wordml" xmlns:w16sdtdh="http://schemas.microsoft.com/office/word/2020/wordml/sdtdatahash" xmlns:w16se="http://schemas.microsoft.com/office/word/2015/wordml/symex" xmlns:wpg="http://schemas.microsoft.com/office/word/2010/wordprocessingGroup" xmlns:wpi="http://schemas.microsoft.com/office/word/2010/wordprocessingInk" xmlns:wne="http://schemas.microsoft.com/office/word/2006/wordml" xmlns:wps="http://schemas.microsoft.com/office/word/2010/wordprocessingShape" mc:Ignorable="w14 w15 w16se w16cid w16 w16cex w16sdtdh wp14">
   <w:body>
+    <w:p>
+      <w:pPr>
+        <w:spacing w:line="480" w:lineRule="auto"/>
+        <w:jc w:val="center"/>
+        <w:rPr>
+          <w:rFonts w:ascii="Times New Roman" w:eastAsia="EB Garamond" w:hAnsi="Times New Roman" w:cs="Times New Roman"/>
+          <w:b/>
+          <w:sz w:val="40"/>
+          <w:szCs w:val="40"/>
+          <w:u w:val="single"/>
+          <w:lang w:val="es-ES"/>
+        </w:rPr>
+      </w:pPr>
+      <w:r>
+        <w:rPr>
+          <w:rFonts w:ascii="Times New Roman" w:eastAsia="EB Garamond" w:hAnsi="Times New Roman" w:cs="Times New Roman"/>
+          <w:b/>
+          <w:sz w:val="40"/>
+          <w:szCs w:val="40"/>
+          <w:u w:val="single"/>
+          <w:lang w:val="es-ES"/>
+        </w:rPr>
+        <w:t xml:space="preserve">Documento de </w:t>
+      </w:r>
+      <w:r>
+        <w:rPr>
+          <w:rFonts w:ascii="Times New Roman" w:eastAsia="EB Garamond" w:hAnsi="Times New Roman" w:cs="Times New Roman"/>
+          <w:b/>
+          <w:sz w:val="40"/>
+          <w:szCs w:val="40"/>
+          <w:u w:val="single"/>
+          <w:lang w:val="es-ES"/>
+        </w:rPr>
+        <w:t>administrador</w:t>
+      </w:r>
+    </w:p>
+    <w:p>
+      <w:pPr>
+        <w:spacing w:line="480" w:lineRule="auto"/>
+        <w:jc w:val="center"/>
+        <w:rPr>
+          <w:rFonts w:ascii="Times New Roman" w:eastAsia="EB Garamond" w:hAnsi="Times New Roman" w:cs="Times New Roman"/>
+          <w:b/>
+          <w:sz w:val="40"/>
+          <w:szCs w:val="40"/>
+          <w:lang w:val="es-ES"/>
+        </w:rPr>
+      </w:pPr>
+    </w:p>
+    <w:p>
+      <w:pPr>
+        <w:spacing w:line="480" w:lineRule="auto"/>
+        <w:rPr>
+          <w:rFonts w:ascii="Times New Roman" w:hAnsi="Times New Roman" w:cs="Times New Roman"/>
+          <w:sz w:val="24"/>
+          <w:szCs w:val="24"/>
+          <w:lang w:val="es-ES"/>
+        </w:rPr>
+      </w:pPr>
+      <w:r>
+        <w:rPr>
+          <w:rFonts w:ascii="Times New Roman" w:hAnsi="Times New Roman" w:cs="Times New Roman"/>
+          <w:b/>
+          <w:sz w:val="24"/>
+          <w:szCs w:val="24"/>
+          <w:lang w:val="es-ES"/>
+        </w:rPr>
+        <w:t>Curso:</w:t>
+      </w:r>
+      <w:r>
+        <w:rPr>
+          <w:rFonts w:ascii="Times New Roman" w:hAnsi="Times New Roman" w:cs="Times New Roman"/>
+          <w:sz w:val="24"/>
+          <w:szCs w:val="24"/>
+          <w:lang w:val="es-ES"/>
+        </w:rPr>
+        <w:t xml:space="preserve"> Gestión de la configuración del software </w:t>
+      </w:r>
+    </w:p>
+    <w:p>
+      <w:pPr>
+        <w:spacing w:line="480" w:lineRule="auto"/>
+        <w:rPr>
+          <w:rFonts w:ascii="Times New Roman" w:hAnsi="Times New Roman" w:cs="Times New Roman"/>
+          <w:sz w:val="24"/>
+          <w:szCs w:val="24"/>
+          <w:lang w:val="es-ES"/>
+        </w:rPr>
+      </w:pPr>
+    </w:p>
+    <w:p>
+      <w:pPr>
+        <w:spacing w:line="480" w:lineRule="auto"/>
+        <w:rPr>
+          <w:rFonts w:ascii="Times New Roman" w:hAnsi="Times New Roman" w:cs="Times New Roman"/>
+          <w:sz w:val="24"/>
+          <w:szCs w:val="24"/>
+          <w:lang w:val="es-ES"/>
+        </w:rPr>
+      </w:pPr>
+      <w:r>
+        <w:rPr>
+          <w:rFonts w:ascii="Times New Roman" w:hAnsi="Times New Roman" w:cs="Times New Roman"/>
+          <w:b/>
+          <w:sz w:val="24"/>
+          <w:szCs w:val="24"/>
+          <w:lang w:val="es-ES"/>
+        </w:rPr>
+        <w:t>Fecha:</w:t>
+      </w:r>
+      <w:r>
+        <w:rPr>
+          <w:rFonts w:ascii="Times New Roman" w:hAnsi="Times New Roman" w:cs="Times New Roman"/>
+          <w:sz w:val="24"/>
+          <w:szCs w:val="24"/>
+          <w:lang w:val="es-ES"/>
+        </w:rPr>
+        <w:t xml:space="preserve"> </w:t>
+      </w:r>
+      <w:r>
+        <w:rPr>
+          <w:rFonts w:ascii="Times New Roman" w:hAnsi="Times New Roman" w:cs="Times New Roman"/>
+          <w:sz w:val="24"/>
+          <w:szCs w:val="24"/>
+          <w:lang w:val="es-ES"/>
+        </w:rPr>
+        <w:t>2</w:t>
+      </w:r>
+      <w:r>
+        <w:rPr>
+          <w:rFonts w:ascii="Times New Roman" w:hAnsi="Times New Roman" w:cs="Times New Roman"/>
+          <w:sz w:val="24"/>
+          <w:szCs w:val="24"/>
+          <w:lang w:val="es-ES"/>
+        </w:rPr>
+        <w:t>3</w:t>
+      </w:r>
+      <w:r>
+        <w:rPr>
+          <w:rFonts w:ascii="Times New Roman" w:hAnsi="Times New Roman" w:cs="Times New Roman"/>
+          <w:sz w:val="24"/>
+          <w:szCs w:val="24"/>
+          <w:lang w:val="es-ES"/>
+        </w:rPr>
+        <w:t>/</w:t>
+      </w:r>
+      <w:r>
+        <w:rPr>
+          <w:rFonts w:ascii="Times New Roman" w:hAnsi="Times New Roman" w:cs="Times New Roman"/>
+          <w:sz w:val="24"/>
+          <w:szCs w:val="24"/>
+          <w:lang w:val="es-ES"/>
+        </w:rPr>
+        <w:t>1</w:t>
+      </w:r>
+      <w:r>
+        <w:rPr>
+          <w:rFonts w:ascii="Times New Roman" w:hAnsi="Times New Roman" w:cs="Times New Roman"/>
+          <w:sz w:val="24"/>
+          <w:szCs w:val="24"/>
+          <w:lang w:val="es-ES"/>
+        </w:rPr>
+        <w:t>0/23</w:t>
+      </w:r>
+    </w:p>
+    <w:p>
+      <w:pPr>
+        <w:spacing w:line="480" w:lineRule="auto"/>
+        <w:rPr>
+          <w:rFonts w:ascii="Times New Roman" w:hAnsi="Times New Roman" w:cs="Times New Roman"/>
+          <w:sz w:val="24"/>
+          <w:szCs w:val="24"/>
+          <w:lang w:val="es-ES"/>
+        </w:rPr>
+      </w:pPr>
+    </w:p>
+    <w:p>
+      <w:pPr>
+        <w:spacing w:line="480" w:lineRule="auto"/>
+        <w:rPr>
+          <w:rFonts w:ascii="Times New Roman" w:hAnsi="Times New Roman" w:cs="Times New Roman"/>
+          <w:sz w:val="24"/>
+          <w:szCs w:val="24"/>
+          <w:lang w:val="es-ES"/>
+        </w:rPr>
+      </w:pPr>
+      <w:r>
+        <w:rPr>
+          <w:rFonts w:ascii="Times New Roman" w:hAnsi="Times New Roman" w:cs="Times New Roman"/>
+          <w:b/>
+          <w:sz w:val="24"/>
+          <w:szCs w:val="24"/>
+          <w:lang w:val="es-ES"/>
+        </w:rPr>
+        <w:t>Integrantes (Grupo 1):</w:t>
+      </w:r>
+      <w:r>
+        <w:rPr>
+          <w:rFonts w:ascii="Times New Roman" w:hAnsi="Times New Roman" w:cs="Times New Roman"/>
+          <w:sz w:val="24"/>
+          <w:szCs w:val="24"/>
+          <w:lang w:val="es-ES"/>
+        </w:rPr>
+        <w:t xml:space="preserve"> </w:t>
+      </w:r>
+    </w:p>
+    <w:p>
+      <w:pPr>
+        <w:numPr>
+          <w:ilvl w:val="0"/>
+          <w:numId w:val="1"/>
+        </w:numPr>
+        <w:spacing w:line="480" w:lineRule="auto"/>
+        <w:rPr>
+          <w:rFonts w:ascii="Times New Roman" w:hAnsi="Times New Roman" w:cs="Times New Roman"/>
+          <w:sz w:val="24"/>
+          <w:szCs w:val="24"/>
+          <w:lang w:val="es-ES"/>
+        </w:rPr>
+      </w:pPr>
+      <w:r>
+        <w:rPr>
+          <w:rFonts w:ascii="Times New Roman" w:hAnsi="Times New Roman" w:cs="Times New Roman"/>
+          <w:sz w:val="24"/>
+          <w:szCs w:val="24"/>
+          <w:lang w:val="es-ES"/>
+        </w:rPr>
+        <w:t xml:space="preserve">Manco Mendez, Elvis Neiser </w:t>
+      </w:r>
+    </w:p>
+    <w:p>
+      <w:pPr>
+        <w:numPr>
+          <w:ilvl w:val="0"/>
+          <w:numId w:val="1"/>
+        </w:numPr>
+        <w:spacing w:line="480" w:lineRule="auto"/>
+        <w:rPr>
+          <w:rFonts w:ascii="Times New Roman" w:hAnsi="Times New Roman" w:cs="Times New Roman"/>
+          <w:sz w:val="24"/>
+          <w:szCs w:val="24"/>
+          <w:lang w:val="es-ES"/>
+        </w:rPr>
+      </w:pPr>
+      <w:r>
+        <w:rPr>
+          <w:rFonts w:ascii="Times New Roman" w:hAnsi="Times New Roman" w:cs="Times New Roman"/>
+          <w:sz w:val="24"/>
+          <w:szCs w:val="24"/>
+          <w:lang w:val="es-ES"/>
+        </w:rPr>
+        <w:t xml:space="preserve">Lizarbe Estrada, Adrián Jesús </w:t>
+      </w:r>
+    </w:p>
+    <w:p>
+      <w:pPr>
+        <w:numPr>
+          <w:ilvl w:val="0"/>
+          <w:numId w:val="1"/>
+        </w:numPr>
+        <w:spacing w:line="480" w:lineRule="auto"/>
+        <w:rPr>
+          <w:rFonts w:ascii="Times New Roman" w:hAnsi="Times New Roman" w:cs="Times New Roman"/>
+          <w:sz w:val="24"/>
+          <w:szCs w:val="24"/>
+          <w:lang w:val="es-ES"/>
+        </w:rPr>
+      </w:pPr>
+      <w:r>
+        <w:rPr>
+          <w:rFonts w:ascii="Times New Roman" w:hAnsi="Times New Roman" w:cs="Times New Roman"/>
+          <w:sz w:val="24"/>
+          <w:szCs w:val="24"/>
+          <w:lang w:val="es-ES"/>
+        </w:rPr>
+        <w:t xml:space="preserve">Palomino Julian, Alex Marcelo </w:t>
+      </w:r>
+    </w:p>
+    <w:p>
+      <w:pPr>
+        <w:numPr>
+          <w:ilvl w:val="0"/>
+          <w:numId w:val="1"/>
+        </w:numPr>
+        <w:spacing w:line="480" w:lineRule="auto"/>
+        <w:rPr>
+          <w:rFonts w:ascii="Times New Roman" w:hAnsi="Times New Roman" w:cs="Times New Roman"/>
+          <w:sz w:val="24"/>
+          <w:szCs w:val="24"/>
+          <w:lang w:val="es-ES"/>
+        </w:rPr>
+      </w:pPr>
+      <w:r>
+        <w:rPr>
+          <w:rFonts w:ascii="Times New Roman" w:hAnsi="Times New Roman" w:cs="Times New Roman"/>
+          <w:sz w:val="24"/>
+          <w:szCs w:val="24"/>
+          <w:lang w:val="es-ES"/>
+        </w:rPr>
+        <w:t xml:space="preserve">Ancaya Martinez, Benjamin </w:t>
+      </w:r>
+    </w:p>
+    <w:p>
+      <w:pPr>
+        <w:numPr>
+          <w:ilvl w:val="0"/>
+          <w:numId w:val="1"/>
+        </w:numPr>
+        <w:spacing w:line="480" w:lineRule="auto"/>
+        <w:rPr>
+          <w:rFonts w:ascii="Times New Roman" w:hAnsi="Times New Roman" w:cs="Times New Roman"/>
+          <w:sz w:val="24"/>
+          <w:szCs w:val="24"/>
+          <w:lang w:val="es-ES"/>
+        </w:rPr>
+      </w:pPr>
+      <w:r>
+        <w:rPr>
+          <w:rFonts w:ascii="Times New Roman" w:hAnsi="Times New Roman" w:cs="Times New Roman"/>
+          <w:sz w:val="24"/>
+          <w:szCs w:val="24"/>
+          <w:lang w:val="es-ES"/>
+        </w:rPr>
+        <w:t xml:space="preserve">Vega Castañeda, Patrick Alexander </w:t>
+      </w:r>
+    </w:p>
+    <w:p>
+      <w:pPr>
+        <w:numPr>
+          <w:ilvl w:val="0"/>
+          <w:numId w:val="1"/>
+        </w:numPr>
+        <w:spacing w:line="480" w:lineRule="auto"/>
+        <w:rPr>
+          <w:rFonts w:ascii="Times New Roman" w:hAnsi="Times New Roman" w:cs="Times New Roman"/>
+          <w:sz w:val="24"/>
+          <w:szCs w:val="24"/>
+          <w:lang w:val="es-ES"/>
+        </w:rPr>
+      </w:pPr>
+      <w:r>
+        <w:rPr>
+          <w:rFonts w:ascii="Times New Roman" w:hAnsi="Times New Roman" w:cs="Times New Roman"/>
+          <w:sz w:val="24"/>
+          <w:szCs w:val="24"/>
+          <w:lang w:val="es-ES"/>
+        </w:rPr>
+        <w:t>Espinola Ravello, Annie</w:t>
+      </w:r>
+    </w:p>
+    <w:p>
+      <w:pPr>
+        <w:spacing w:after="160" w:line="259" w:lineRule="auto"/>
+        <w:rPr>
+          <w:rFonts w:ascii="Times New Roman" w:hAnsi="Times New Roman" w:cs="Times New Roman"/>
+          <w:sz w:val="24"/>
+          <w:szCs w:val="24"/>
+          <w:lang w:val="es-ES"/>
+        </w:rPr>
+      </w:pPr>
+      <w:r>
+        <w:rPr>
+          <w:rFonts w:ascii="Times New Roman" w:hAnsi="Times New Roman" w:cs="Times New Roman"/>
+          <w:sz w:val="24"/>
+          <w:szCs w:val="24"/>
+          <w:lang w:val="es-ES"/>
+        </w:rPr>
+        <w:br w:type="page"/>
+      </w:r>
+    </w:p>
+    <w:p>
+      <w:pPr>
+        <w:pStyle w:val="NormalWeb"/>
+        <w:spacing w:before="0" w:beforeAutospacing="0" w:after="0" w:afterAutospacing="0"/>
+        <w:ind w:left="1876"/>
+      </w:pPr>
+      <w:r>
+        <w:rPr>
+          <w:rFonts w:ascii="Arial" w:hAnsi="Arial" w:cs="Arial"/>
+          <w:b/>
+          <w:bCs/>
+          <w:color w:val="000000"/>
+          <w:sz w:val="36"/>
+          <w:szCs w:val="36"/>
+        </w:rPr>
+        <w:lastRenderedPageBreak/>
+        <w:t>Revisión Histórica del Documento</w:t>
+      </w:r>
+    </w:p>
+    <w:tbl>
+      <w:tblPr>
+        <w:tblW w:w="0" w:type="auto"/>
+        <w:tblCellMar>
+          <w:top w:w="15" w:type="dxa"/>
+          <w:left w:w="15" w:type="dxa"/>
+          <w:bottom w:w="15" w:type="dxa"/>
+          <w:right w:w="15" w:type="dxa"/>
+        </w:tblCellMar>
+        <w:tblLook w:val="04A0" w:firstRow="1" w:lastRow="0" w:firstColumn="1" w:lastColumn="0" w:noHBand="0" w:noVBand="1"/>
+      </w:tblPr>
+      <w:tblGrid>
+        <w:gridCol w:w="1330"/>
+        <w:gridCol w:w="1042"/>
+        <w:gridCol w:w="3073"/>
+        <w:gridCol w:w="3039"/>
+      </w:tblGrid>
+      <w:tr>
+        <w:trPr>
+          <w:trHeight w:val="360"/>
+        </w:trPr>
+        <w:tc>
+          <w:tcPr>
+            <w:tcW w:w="0" w:type="auto"/>
+            <w:tcBorders>
+              <w:top w:val="single" w:sz="8" w:space="0" w:color="000000"/>
+              <w:left w:val="single" w:sz="8" w:space="0" w:color="000000"/>
+              <w:bottom w:val="single" w:sz="8" w:space="0" w:color="000000"/>
+              <w:right w:val="single" w:sz="8" w:space="0" w:color="000000"/>
+            </w:tcBorders>
+            <w:tcMar>
+              <w:top w:w="100" w:type="dxa"/>
+              <w:left w:w="100" w:type="dxa"/>
+              <w:bottom w:w="100" w:type="dxa"/>
+              <w:right w:w="100" w:type="dxa"/>
+            </w:tcMar>
+            <w:hideMark/>
+          </w:tcPr>
+          <w:p>
+            <w:pPr>
+              <w:spacing w:line="240" w:lineRule="auto"/>
+              <w:ind w:right="496"/>
+              <w:jc w:val="right"/>
+              <w:rPr>
+                <w:rFonts w:ascii="Times New Roman" w:eastAsia="Times New Roman" w:hAnsi="Times New Roman" w:cs="Times New Roman"/>
+                <w:sz w:val="24"/>
+                <w:szCs w:val="24"/>
+                <w:lang w:val="es-MX"/>
+              </w:rPr>
+            </w:pPr>
+            <w:r>
+              <w:rPr>
+                <w:rFonts w:eastAsia="Times New Roman"/>
+                <w:b/>
+                <w:bCs/>
+                <w:color w:val="000000"/>
+                <w:sz w:val="20"/>
+                <w:szCs w:val="20"/>
+                <w:lang w:val="es-MX"/>
+              </w:rPr>
+              <w:t>Fecha </w:t>
+            </w:r>
+          </w:p>
+        </w:tc>
+        <w:tc>
+          <w:tcPr>
+            <w:tcW w:w="0" w:type="auto"/>
+            <w:tcBorders>
+              <w:top w:val="single" w:sz="8" w:space="0" w:color="000000"/>
+              <w:left w:val="single" w:sz="8" w:space="0" w:color="000000"/>
+              <w:bottom w:val="single" w:sz="8" w:space="0" w:color="000000"/>
+              <w:right w:val="single" w:sz="8" w:space="0" w:color="000000"/>
+            </w:tcBorders>
+            <w:tcMar>
+              <w:top w:w="100" w:type="dxa"/>
+              <w:left w:w="100" w:type="dxa"/>
+              <w:bottom w:w="100" w:type="dxa"/>
+              <w:right w:w="100" w:type="dxa"/>
+            </w:tcMar>
+            <w:hideMark/>
+          </w:tcPr>
+          <w:p>
+            <w:pPr>
+              <w:spacing w:line="240" w:lineRule="auto"/>
+              <w:jc w:val="center"/>
+              <w:rPr>
+                <w:rFonts w:ascii="Times New Roman" w:eastAsia="Times New Roman" w:hAnsi="Times New Roman" w:cs="Times New Roman"/>
+                <w:sz w:val="24"/>
+                <w:szCs w:val="24"/>
+                <w:lang w:val="es-MX"/>
+              </w:rPr>
+            </w:pPr>
+            <w:r>
+              <w:rPr>
+                <w:rFonts w:eastAsia="Times New Roman"/>
+                <w:b/>
+                <w:bCs/>
+                <w:color w:val="000000"/>
+                <w:sz w:val="20"/>
+                <w:szCs w:val="20"/>
+                <w:lang w:val="es-MX"/>
+              </w:rPr>
+              <w:t>Versión </w:t>
+            </w:r>
+          </w:p>
+        </w:tc>
+        <w:tc>
+          <w:tcPr>
+            <w:tcW w:w="3288" w:type="dxa"/>
+            <w:tcBorders>
+              <w:top w:val="single" w:sz="8" w:space="0" w:color="000000"/>
+              <w:left w:val="single" w:sz="8" w:space="0" w:color="000000"/>
+              <w:bottom w:val="single" w:sz="8" w:space="0" w:color="000000"/>
+              <w:right w:val="single" w:sz="8" w:space="0" w:color="000000"/>
+            </w:tcBorders>
+            <w:tcMar>
+              <w:top w:w="100" w:type="dxa"/>
+              <w:left w:w="100" w:type="dxa"/>
+              <w:bottom w:w="100" w:type="dxa"/>
+              <w:right w:w="100" w:type="dxa"/>
+            </w:tcMar>
+            <w:hideMark/>
+          </w:tcPr>
+          <w:p>
+            <w:pPr>
+              <w:spacing w:line="240" w:lineRule="auto"/>
+              <w:ind w:right="926"/>
+              <w:jc w:val="right"/>
+              <w:rPr>
+                <w:rFonts w:ascii="Times New Roman" w:eastAsia="Times New Roman" w:hAnsi="Times New Roman" w:cs="Times New Roman"/>
+                <w:sz w:val="24"/>
+                <w:szCs w:val="24"/>
+                <w:lang w:val="es-MX"/>
+              </w:rPr>
+            </w:pPr>
+            <w:r>
+              <w:rPr>
+                <w:rFonts w:eastAsia="Times New Roman"/>
+                <w:b/>
+                <w:bCs/>
+                <w:color w:val="000000"/>
+                <w:sz w:val="20"/>
+                <w:szCs w:val="20"/>
+                <w:lang w:val="es-MX"/>
+              </w:rPr>
+              <w:t>Descripción </w:t>
+            </w:r>
+          </w:p>
+        </w:tc>
+        <w:tc>
+          <w:tcPr>
+            <w:tcW w:w="3349" w:type="dxa"/>
+            <w:tcBorders>
+              <w:top w:val="single" w:sz="8" w:space="0" w:color="000000"/>
+              <w:left w:val="single" w:sz="8" w:space="0" w:color="000000"/>
+              <w:bottom w:val="single" w:sz="8" w:space="0" w:color="000000"/>
+              <w:right w:val="single" w:sz="8" w:space="0" w:color="000000"/>
+            </w:tcBorders>
+            <w:tcMar>
+              <w:top w:w="100" w:type="dxa"/>
+              <w:left w:w="100" w:type="dxa"/>
+              <w:bottom w:w="100" w:type="dxa"/>
+              <w:right w:w="100" w:type="dxa"/>
+            </w:tcMar>
+            <w:hideMark/>
+          </w:tcPr>
+          <w:p>
+            <w:pPr>
+              <w:spacing w:line="240" w:lineRule="auto"/>
+              <w:jc w:val="center"/>
+              <w:rPr>
+                <w:rFonts w:ascii="Times New Roman" w:eastAsia="Times New Roman" w:hAnsi="Times New Roman" w:cs="Times New Roman"/>
+                <w:sz w:val="24"/>
+                <w:szCs w:val="24"/>
+                <w:lang w:val="es-MX"/>
+              </w:rPr>
+            </w:pPr>
+            <w:r>
+              <w:rPr>
+                <w:rFonts w:eastAsia="Times New Roman"/>
+                <w:b/>
+                <w:bCs/>
+                <w:color w:val="000000"/>
+                <w:sz w:val="20"/>
+                <w:szCs w:val="20"/>
+                <w:lang w:val="es-MX"/>
+              </w:rPr>
+              <w:t>Autores</w:t>
+            </w:r>
+          </w:p>
+        </w:tc>
+      </w:tr>
+      <w:tr>
+        <w:trPr>
+          <w:trHeight w:val="1080"/>
+        </w:trPr>
+        <w:tc>
+          <w:tcPr>
+            <w:tcW w:w="0" w:type="auto"/>
+            <w:tcBorders>
+              <w:top w:val="single" w:sz="8" w:space="0" w:color="000000"/>
+              <w:left w:val="single" w:sz="8" w:space="0" w:color="000000"/>
+              <w:bottom w:val="single" w:sz="8" w:space="0" w:color="000000"/>
+              <w:right w:val="single" w:sz="8" w:space="0" w:color="000000"/>
+            </w:tcBorders>
+            <w:tcMar>
+              <w:top w:w="100" w:type="dxa"/>
+              <w:left w:w="100" w:type="dxa"/>
+              <w:bottom w:w="100" w:type="dxa"/>
+              <w:right w:w="100" w:type="dxa"/>
+            </w:tcMar>
+            <w:hideMark/>
+          </w:tcPr>
+          <w:p>
+            <w:pPr>
+              <w:spacing w:line="240" w:lineRule="auto"/>
+              <w:jc w:val="center"/>
+              <w:rPr>
+                <w:rFonts w:ascii="Times New Roman" w:eastAsia="Times New Roman" w:hAnsi="Times New Roman" w:cs="Times New Roman"/>
+                <w:sz w:val="24"/>
+                <w:szCs w:val="24"/>
+                <w:lang w:val="es-MX"/>
+              </w:rPr>
+            </w:pPr>
+            <w:r>
+              <w:rPr>
+                <w:rFonts w:eastAsia="Times New Roman"/>
+                <w:color w:val="000000"/>
+                <w:sz w:val="20"/>
+                <w:szCs w:val="20"/>
+                <w:lang w:val="es-MX"/>
+              </w:rPr>
+              <w:t>22</w:t>
+            </w:r>
+            <w:r>
+              <w:rPr>
+                <w:rFonts w:eastAsia="Times New Roman"/>
+                <w:color w:val="000000"/>
+                <w:sz w:val="20"/>
+                <w:szCs w:val="20"/>
+                <w:lang w:val="es-MX"/>
+              </w:rPr>
+              <w:t xml:space="preserve"> / </w:t>
+            </w:r>
+            <w:r>
+              <w:rPr>
+                <w:rFonts w:eastAsia="Times New Roman"/>
+                <w:color w:val="000000"/>
+                <w:sz w:val="20"/>
+                <w:szCs w:val="20"/>
+                <w:lang w:val="es-MX"/>
+              </w:rPr>
+              <w:t>10</w:t>
+            </w:r>
+            <w:r>
+              <w:rPr>
+                <w:rFonts w:eastAsia="Times New Roman"/>
+                <w:color w:val="000000"/>
+                <w:sz w:val="20"/>
+                <w:szCs w:val="20"/>
+                <w:lang w:val="es-MX"/>
+              </w:rPr>
+              <w:t>/ 23 </w:t>
+            </w:r>
+          </w:p>
+        </w:tc>
+        <w:tc>
+          <w:tcPr>
+            <w:tcW w:w="0" w:type="auto"/>
+            <w:tcBorders>
+              <w:top w:val="single" w:sz="8" w:space="0" w:color="000000"/>
+              <w:left w:val="single" w:sz="8" w:space="0" w:color="000000"/>
+              <w:bottom w:val="single" w:sz="8" w:space="0" w:color="000000"/>
+              <w:right w:val="single" w:sz="8" w:space="0" w:color="000000"/>
+            </w:tcBorders>
+            <w:tcMar>
+              <w:top w:w="100" w:type="dxa"/>
+              <w:left w:w="100" w:type="dxa"/>
+              <w:bottom w:w="100" w:type="dxa"/>
+              <w:right w:w="100" w:type="dxa"/>
+            </w:tcMar>
+            <w:hideMark/>
+          </w:tcPr>
+          <w:p>
+            <w:pPr>
+              <w:spacing w:line="240" w:lineRule="auto"/>
+              <w:ind w:right="508"/>
+              <w:jc w:val="right"/>
+              <w:rPr>
+                <w:rFonts w:ascii="Times New Roman" w:eastAsia="Times New Roman" w:hAnsi="Times New Roman" w:cs="Times New Roman"/>
+                <w:sz w:val="24"/>
+                <w:szCs w:val="24"/>
+                <w:lang w:val="es-MX"/>
+              </w:rPr>
+            </w:pPr>
+            <w:r>
+              <w:rPr>
+                <w:rFonts w:eastAsia="Times New Roman"/>
+                <w:color w:val="000000"/>
+                <w:sz w:val="20"/>
+                <w:szCs w:val="20"/>
+                <w:lang w:val="es-MX"/>
+              </w:rPr>
+              <w:t>1.0 </w:t>
+            </w:r>
+          </w:p>
+        </w:tc>
+        <w:tc>
+          <w:tcPr>
+            <w:tcW w:w="3288" w:type="dxa"/>
+            <w:tcBorders>
+              <w:top w:val="single" w:sz="8" w:space="0" w:color="000000"/>
+              <w:left w:val="single" w:sz="8" w:space="0" w:color="000000"/>
+              <w:bottom w:val="single" w:sz="8" w:space="0" w:color="000000"/>
+              <w:right w:val="single" w:sz="8" w:space="0" w:color="000000"/>
+            </w:tcBorders>
+            <w:tcMar>
+              <w:top w:w="100" w:type="dxa"/>
+              <w:left w:w="100" w:type="dxa"/>
+              <w:bottom w:w="100" w:type="dxa"/>
+              <w:right w:w="100" w:type="dxa"/>
+            </w:tcMar>
+            <w:hideMark/>
+          </w:tcPr>
+          <w:p>
+            <w:pPr>
+              <w:spacing w:line="240" w:lineRule="auto"/>
+              <w:jc w:val="center"/>
+              <w:rPr>
+                <w:rFonts w:ascii="Times New Roman" w:eastAsia="Times New Roman" w:hAnsi="Times New Roman" w:cs="Times New Roman"/>
+                <w:sz w:val="24"/>
+                <w:szCs w:val="24"/>
+                <w:lang w:val="es-MX"/>
+              </w:rPr>
+            </w:pPr>
+            <w:r>
+              <w:rPr>
+                <w:rFonts w:eastAsia="Times New Roman"/>
+                <w:color w:val="000000"/>
+                <w:sz w:val="20"/>
+                <w:szCs w:val="20"/>
+                <w:lang w:val="es-MX"/>
+              </w:rPr>
+              <w:t xml:space="preserve">Creación </w:t>
+            </w:r>
+            <w:r>
+              <w:rPr>
+                <w:rFonts w:eastAsia="Times New Roman"/>
+                <w:color w:val="000000"/>
+                <w:sz w:val="20"/>
+                <w:szCs w:val="20"/>
+                <w:lang w:val="es-MX"/>
+              </w:rPr>
+              <w:t>del documento</w:t>
+            </w:r>
+          </w:p>
+        </w:tc>
+        <w:tc>
+          <w:tcPr>
+            <w:tcW w:w="3349" w:type="dxa"/>
+            <w:tcBorders>
+              <w:top w:val="single" w:sz="8" w:space="0" w:color="000000"/>
+              <w:left w:val="single" w:sz="8" w:space="0" w:color="000000"/>
+              <w:bottom w:val="single" w:sz="8" w:space="0" w:color="000000"/>
+              <w:right w:val="single" w:sz="8" w:space="0" w:color="000000"/>
+            </w:tcBorders>
+            <w:tcMar>
+              <w:top w:w="100" w:type="dxa"/>
+              <w:left w:w="100" w:type="dxa"/>
+              <w:bottom w:w="100" w:type="dxa"/>
+              <w:right w:w="100" w:type="dxa"/>
+            </w:tcMar>
+            <w:hideMark/>
+          </w:tcPr>
+          <w:p>
+            <w:pPr>
+              <w:spacing w:before="117" w:line="240" w:lineRule="auto"/>
+              <w:ind w:left="410" w:right="311"/>
+              <w:jc w:val="center"/>
+              <w:rPr>
+                <w:rFonts w:ascii="Times New Roman" w:eastAsia="Times New Roman" w:hAnsi="Times New Roman" w:cs="Times New Roman"/>
+                <w:sz w:val="24"/>
+                <w:szCs w:val="24"/>
+                <w:lang w:val="es-MX"/>
+              </w:rPr>
+            </w:pPr>
+            <w:r>
+              <w:rPr>
+                <w:rFonts w:ascii="Times New Roman" w:eastAsia="Times New Roman" w:hAnsi="Times New Roman" w:cs="Times New Roman"/>
+                <w:sz w:val="24"/>
+                <w:szCs w:val="24"/>
+                <w:lang w:val="es-MX"/>
+              </w:rPr>
+              <w:t>Vega Castañeda, Patrick Alexander</w:t>
+            </w:r>
+          </w:p>
+        </w:tc>
+      </w:tr>
+      <w:tr>
+        <w:trPr>
+          <w:trHeight w:val="1080"/>
+        </w:trPr>
+        <w:tc>
+          <w:tcPr>
+            <w:tcW w:w="0" w:type="auto"/>
+            <w:tcBorders>
+              <w:top w:val="single" w:sz="8" w:space="0" w:color="000000"/>
+              <w:left w:val="single" w:sz="8" w:space="0" w:color="000000"/>
+              <w:bottom w:val="single" w:sz="8" w:space="0" w:color="000000"/>
+              <w:right w:val="single" w:sz="8" w:space="0" w:color="000000"/>
+            </w:tcBorders>
+            <w:tcMar>
+              <w:top w:w="100" w:type="dxa"/>
+              <w:left w:w="100" w:type="dxa"/>
+              <w:bottom w:w="100" w:type="dxa"/>
+              <w:right w:w="100" w:type="dxa"/>
+            </w:tcMar>
+          </w:tcPr>
+          <w:p>
+            <w:pPr>
+              <w:spacing w:line="240" w:lineRule="auto"/>
+              <w:jc w:val="center"/>
+              <w:rPr>
+                <w:rFonts w:eastAsia="Times New Roman"/>
+                <w:color w:val="000000"/>
+                <w:sz w:val="20"/>
+                <w:szCs w:val="20"/>
+                <w:lang w:val="es-MX"/>
+              </w:rPr>
+            </w:pPr>
+            <w:r>
+              <w:rPr>
+                <w:rFonts w:eastAsia="Times New Roman"/>
+                <w:color w:val="000000"/>
+                <w:sz w:val="20"/>
+                <w:szCs w:val="20"/>
+                <w:lang w:val="es-MX"/>
+              </w:rPr>
+              <w:t>2</w:t>
+            </w:r>
+            <w:r>
+              <w:rPr>
+                <w:rFonts w:eastAsia="Times New Roman"/>
+                <w:color w:val="000000"/>
+                <w:sz w:val="20"/>
+                <w:szCs w:val="20"/>
+                <w:lang w:val="es-MX"/>
+              </w:rPr>
+              <w:t>3</w:t>
+            </w:r>
+            <w:r>
+              <w:rPr>
+                <w:rFonts w:eastAsia="Times New Roman"/>
+                <w:color w:val="000000"/>
+                <w:sz w:val="20"/>
+                <w:szCs w:val="20"/>
+                <w:lang w:val="es-MX"/>
+              </w:rPr>
+              <w:t xml:space="preserve"> / </w:t>
+            </w:r>
+            <w:r>
+              <w:rPr>
+                <w:rFonts w:eastAsia="Times New Roman"/>
+                <w:color w:val="000000"/>
+                <w:sz w:val="20"/>
+                <w:szCs w:val="20"/>
+                <w:lang w:val="es-MX"/>
+              </w:rPr>
+              <w:t>10</w:t>
+            </w:r>
+            <w:r>
+              <w:rPr>
+                <w:rFonts w:eastAsia="Times New Roman"/>
+                <w:color w:val="000000"/>
+                <w:sz w:val="20"/>
+                <w:szCs w:val="20"/>
+                <w:lang w:val="es-MX"/>
+              </w:rPr>
+              <w:t>/ 23 </w:t>
+            </w:r>
+          </w:p>
+        </w:tc>
+        <w:tc>
+          <w:tcPr>
+            <w:tcW w:w="0" w:type="auto"/>
+            <w:tcBorders>
+              <w:top w:val="single" w:sz="8" w:space="0" w:color="000000"/>
+              <w:left w:val="single" w:sz="8" w:space="0" w:color="000000"/>
+              <w:bottom w:val="single" w:sz="8" w:space="0" w:color="000000"/>
+              <w:right w:val="single" w:sz="8" w:space="0" w:color="000000"/>
+            </w:tcBorders>
+            <w:tcMar>
+              <w:top w:w="100" w:type="dxa"/>
+              <w:left w:w="100" w:type="dxa"/>
+              <w:bottom w:w="100" w:type="dxa"/>
+              <w:right w:w="100" w:type="dxa"/>
+            </w:tcMar>
+          </w:tcPr>
+          <w:p>
+            <w:pPr>
+              <w:spacing w:line="240" w:lineRule="auto"/>
+              <w:ind w:right="508"/>
+              <w:jc w:val="right"/>
+              <w:rPr>
+                <w:rFonts w:eastAsia="Times New Roman"/>
+                <w:color w:val="000000"/>
+                <w:sz w:val="20"/>
+                <w:szCs w:val="20"/>
+                <w:lang w:val="es-MX"/>
+              </w:rPr>
+            </w:pPr>
+            <w:r>
+              <w:rPr>
+                <w:rFonts w:eastAsia="Times New Roman"/>
+                <w:color w:val="000000"/>
+                <w:sz w:val="20"/>
+                <w:szCs w:val="20"/>
+                <w:lang w:val="es-MX"/>
+              </w:rPr>
+              <w:t>1.1</w:t>
+            </w:r>
+          </w:p>
+        </w:tc>
+        <w:tc>
+          <w:tcPr>
+            <w:tcW w:w="3288" w:type="dxa"/>
+            <w:tcBorders>
+              <w:top w:val="single" w:sz="8" w:space="0" w:color="000000"/>
+              <w:left w:val="single" w:sz="8" w:space="0" w:color="000000"/>
+              <w:bottom w:val="single" w:sz="8" w:space="0" w:color="000000"/>
+              <w:right w:val="single" w:sz="8" w:space="0" w:color="000000"/>
+            </w:tcBorders>
+            <w:tcMar>
+              <w:top w:w="100" w:type="dxa"/>
+              <w:left w:w="100" w:type="dxa"/>
+              <w:bottom w:w="100" w:type="dxa"/>
+              <w:right w:w="100" w:type="dxa"/>
+            </w:tcMar>
+          </w:tcPr>
+          <w:p>
+            <w:pPr>
+              <w:spacing w:line="240" w:lineRule="auto"/>
+              <w:jc w:val="center"/>
+              <w:rPr>
+                <w:rFonts w:eastAsia="Times New Roman"/>
+                <w:color w:val="000000"/>
+                <w:sz w:val="20"/>
+                <w:szCs w:val="20"/>
+                <w:lang w:val="es-MX"/>
+              </w:rPr>
+            </w:pPr>
+            <w:r>
+              <w:rPr>
+                <w:rFonts w:eastAsia="Times New Roman"/>
+                <w:color w:val="000000"/>
+                <w:sz w:val="20"/>
+                <w:szCs w:val="20"/>
+                <w:lang w:val="es-MX"/>
+              </w:rPr>
+              <w:t>Modificación del documento</w:t>
+            </w:r>
+          </w:p>
+        </w:tc>
+        <w:tc>
+          <w:tcPr>
+            <w:tcW w:w="3349" w:type="dxa"/>
+            <w:tcBorders>
+              <w:top w:val="single" w:sz="8" w:space="0" w:color="000000"/>
+              <w:left w:val="single" w:sz="8" w:space="0" w:color="000000"/>
+              <w:bottom w:val="single" w:sz="8" w:space="0" w:color="000000"/>
+              <w:right w:val="single" w:sz="8" w:space="0" w:color="000000"/>
+            </w:tcBorders>
+            <w:tcMar>
+              <w:top w:w="100" w:type="dxa"/>
+              <w:left w:w="100" w:type="dxa"/>
+              <w:bottom w:w="100" w:type="dxa"/>
+              <w:right w:w="100" w:type="dxa"/>
+            </w:tcMar>
+          </w:tcPr>
+          <w:p>
+            <w:pPr>
+              <w:spacing w:before="117" w:line="240" w:lineRule="auto"/>
+              <w:ind w:left="410" w:right="311"/>
+              <w:jc w:val="center"/>
+              <w:rPr>
+                <w:rFonts w:ascii="Times New Roman" w:eastAsia="Times New Roman" w:hAnsi="Times New Roman" w:cs="Times New Roman"/>
+                <w:sz w:val="24"/>
+                <w:szCs w:val="24"/>
+                <w:lang w:val="es-MX"/>
+              </w:rPr>
+            </w:pPr>
+            <w:r>
+              <w:rPr>
+                <w:rFonts w:ascii="Times New Roman" w:eastAsia="Times New Roman" w:hAnsi="Times New Roman" w:cs="Times New Roman"/>
+                <w:sz w:val="24"/>
+                <w:szCs w:val="24"/>
+                <w:lang w:val="es-MX"/>
+              </w:rPr>
+              <w:t>Ancaya Martinez Benjamin</w:t>
+            </w:r>
+          </w:p>
+        </w:tc>
+      </w:tr>
+    </w:tbl>
+    <w:p>
+      <w:pPr>
+        <w:rPr>
+          <w:rFonts w:ascii="Times New Roman" w:eastAsia="Times New Roman" w:hAnsi="Times New Roman" w:cs="Times New Roman"/>
+          <w:sz w:val="26"/>
+          <w:szCs w:val="26"/>
+        </w:rPr>
+      </w:pPr>
+    </w:p>
+    <w:p>
+      <w:pPr>
+        <w:spacing w:after="160" w:line="259" w:lineRule="auto"/>
+        <w:rPr>
+          <w:rFonts w:ascii="Times New Roman" w:hAnsi="Times New Roman" w:cs="Times New Roman"/>
+          <w:b/>
+          <w:bCs/>
+          <w:sz w:val="24"/>
+          <w:szCs w:val="24"/>
+          <w:lang w:val="es-ES"/>
+        </w:rPr>
+      </w:pPr>
+    </w:p>
+    <w:p>
+      <w:pPr>
+        <w:spacing w:after="160" w:line="259" w:lineRule="auto"/>
+        <w:rPr>
+          <w:rFonts w:ascii="Times New Roman" w:hAnsi="Times New Roman" w:cs="Times New Roman"/>
+          <w:b/>
+          <w:bCs/>
+          <w:sz w:val="24"/>
+          <w:szCs w:val="24"/>
+          <w:lang w:val="es-ES"/>
+        </w:rPr>
+      </w:pPr>
+      <w:r>
+        <w:rPr>
+          <w:rFonts w:ascii="Times New Roman" w:hAnsi="Times New Roman" w:cs="Times New Roman"/>
+          <w:b/>
+          <w:bCs/>
+          <w:sz w:val="24"/>
+          <w:szCs w:val="24"/>
+          <w:lang w:val="es-ES"/>
+        </w:rPr>
+        <w:br w:type="page"/>
+      </w:r>
+    </w:p>
+    <w:p>
+      <w:pPr>
+        <w:pStyle w:val="Prrafodelista"/>
+        <w:numPr>
+          <w:ilvl w:val="0"/>
+          <w:numId w:val="2"/>
+        </w:numPr>
+        <w:spacing w:line="480" w:lineRule="auto"/>
+        <w:rPr>
+          <w:rFonts w:ascii="Times New Roman" w:hAnsi="Times New Roman" w:cs="Times New Roman"/>
+          <w:b/>
+          <w:bCs/>
+          <w:sz w:val="28"/>
+          <w:szCs w:val="28"/>
+          <w:lang w:val="es-ES"/>
+        </w:rPr>
+      </w:pPr>
+      <w:r>
+        <w:rPr>
+          <w:rFonts w:ascii="Times New Roman" w:hAnsi="Times New Roman" w:cs="Times New Roman"/>
+          <w:b/>
+          <w:bCs/>
+          <w:sz w:val="28"/>
+          <w:szCs w:val="28"/>
+          <w:lang w:val="es-ES"/>
+        </w:rPr>
+        <w:lastRenderedPageBreak/>
+        <w:t xml:space="preserve">Descripción de </w:t>
+      </w:r>
+      <w:r>
+        <w:rPr>
+          <w:rFonts w:ascii="Times New Roman" w:hAnsi="Times New Roman" w:cs="Times New Roman"/>
+          <w:b/>
+          <w:bCs/>
+          <w:sz w:val="28"/>
+          <w:szCs w:val="28"/>
+          <w:lang w:val="es-ES"/>
+        </w:rPr>
+        <w:t>la sección administrador.</w:t>
+      </w:r>
+    </w:p>
+    <w:p>
+      <w:pPr>
+        <w:spacing w:line="480" w:lineRule="auto"/>
+        <w:rPr>
+          <w:rFonts w:ascii="Times New Roman" w:hAnsi="Times New Roman" w:cs="Times New Roman"/>
+          <w:sz w:val="28"/>
+          <w:szCs w:val="28"/>
+          <w:lang w:val="es-ES"/>
+        </w:rPr>
+      </w:pPr>
+      <w:r>
+        <w:rPr>
+          <w:rFonts w:ascii="Times New Roman" w:hAnsi="Times New Roman" w:cs="Times New Roman"/>
+          <w:sz w:val="28"/>
+          <w:szCs w:val="28"/>
+          <w:lang w:val="es-ES"/>
+        </w:rPr>
+        <w:t>La sección de administrador en nuestra plataforma de búsqueda de mascotas a través de anuncios desempeña un papel fundamental en garantizar la calidad y la eficiencia de la experiencia de los usuarios. Dentro de esta sección, el administrador tiene acceso a dos módulos clave: Categorías y Anuncios. A continuación, se destacan las funcionalidades clave de esta sección:</w:t>
+      </w:r>
+    </w:p>
+    <w:p>
+      <w:pPr>
+        <w:spacing w:line="480" w:lineRule="auto"/>
+        <w:rPr>
+          <w:rFonts w:ascii="Times New Roman" w:hAnsi="Times New Roman" w:cs="Times New Roman"/>
+          <w:sz w:val="28"/>
+          <w:szCs w:val="28"/>
+          <w:lang w:val="es-ES"/>
+        </w:rPr>
+      </w:pPr>
+    </w:p>
+    <w:p>
+      <w:pPr>
+        <w:pStyle w:val="Prrafodelista"/>
+        <w:numPr>
+          <w:ilvl w:val="0"/>
+          <w:numId w:val="5"/>
+        </w:numPr>
+        <w:spacing w:line="480" w:lineRule="auto"/>
+        <w:rPr>
+          <w:rFonts w:ascii="Times New Roman" w:hAnsi="Times New Roman" w:cs="Times New Roman"/>
+          <w:sz w:val="28"/>
+          <w:szCs w:val="28"/>
+          <w:lang w:val="es-ES"/>
+        </w:rPr>
+      </w:pPr>
+      <w:r>
+        <w:rPr>
+          <w:rFonts w:ascii="Times New Roman" w:hAnsi="Times New Roman" w:cs="Times New Roman"/>
+          <w:sz w:val="28"/>
+          <w:szCs w:val="28"/>
+          <w:lang w:val="es-ES"/>
+        </w:rPr>
+        <w:t>Módulo de Categorías:</w:t>
+      </w:r>
+    </w:p>
+    <w:p>
+      <w:pPr>
+        <w:spacing w:line="480" w:lineRule="auto"/>
+        <w:rPr>
+          <w:rFonts w:ascii="Times New Roman" w:hAnsi="Times New Roman" w:cs="Times New Roman"/>
+          <w:sz w:val="28"/>
+          <w:szCs w:val="28"/>
+          <w:lang w:val="es-ES"/>
+        </w:rPr>
+      </w:pPr>
+      <w:r>
+        <w:rPr>
+          <w:rFonts w:ascii="Times New Roman" w:hAnsi="Times New Roman" w:cs="Times New Roman"/>
+          <w:sz w:val="28"/>
+          <w:szCs w:val="28"/>
+          <w:lang w:val="es-ES"/>
+        </w:rPr>
+        <w:t xml:space="preserve">   - Visualización de Categorías</w:t>
+      </w:r>
+      <w:r>
+        <w:rPr>
+          <w:rFonts w:ascii="Times New Roman" w:hAnsi="Times New Roman" w:cs="Times New Roman"/>
+          <w:sz w:val="28"/>
+          <w:szCs w:val="28"/>
+          <w:lang w:val="es-ES"/>
+        </w:rPr>
+        <w:t>:</w:t>
+      </w:r>
+      <w:r>
+        <w:rPr>
+          <w:rFonts w:ascii="Times New Roman" w:hAnsi="Times New Roman" w:cs="Times New Roman"/>
+          <w:sz w:val="28"/>
+          <w:szCs w:val="28"/>
+          <w:lang w:val="es-ES"/>
+        </w:rPr>
+        <w:t xml:space="preserve"> El administrador puede ver todas las categorías de ciudades en las que los usuarios pueden publicar anuncios, lo que facilita una supervisión general del contenido disponible en la plataforma.</w:t>
+      </w:r>
+    </w:p>
+    <w:p>
+      <w:pPr>
+        <w:spacing w:line="480" w:lineRule="auto"/>
+        <w:rPr>
+          <w:rFonts w:ascii="Times New Roman" w:hAnsi="Times New Roman" w:cs="Times New Roman"/>
+          <w:sz w:val="28"/>
+          <w:szCs w:val="28"/>
+          <w:lang w:val="es-ES"/>
+        </w:rPr>
+      </w:pPr>
+      <w:r>
+        <w:rPr>
+          <w:rFonts w:ascii="Times New Roman" w:hAnsi="Times New Roman" w:cs="Times New Roman"/>
+          <w:sz w:val="28"/>
+          <w:szCs w:val="28"/>
+          <w:lang w:val="es-ES"/>
+        </w:rPr>
+        <w:t xml:space="preserve">   - Creación de Categorías</w:t>
+      </w:r>
+      <w:r>
+        <w:rPr>
+          <w:rFonts w:ascii="Times New Roman" w:hAnsi="Times New Roman" w:cs="Times New Roman"/>
+          <w:sz w:val="28"/>
+          <w:szCs w:val="28"/>
+          <w:lang w:val="es-ES"/>
+        </w:rPr>
+        <w:t>:</w:t>
+      </w:r>
+      <w:r>
+        <w:rPr>
+          <w:rFonts w:ascii="Times New Roman" w:hAnsi="Times New Roman" w:cs="Times New Roman"/>
+          <w:sz w:val="28"/>
+          <w:szCs w:val="28"/>
+          <w:lang w:val="es-ES"/>
+        </w:rPr>
+        <w:t xml:space="preserve"> Tiene la capacidad de crear nuevas categorías de ciudades, permitiendo una expansión de la disponibilidad geográfica de los anuncios según sea necesario.</w:t>
+      </w:r>
+    </w:p>
+    <w:p>
+      <w:pPr>
+        <w:spacing w:line="480" w:lineRule="auto"/>
+        <w:rPr>
+          <w:rFonts w:ascii="Times New Roman" w:hAnsi="Times New Roman" w:cs="Times New Roman"/>
+          <w:sz w:val="28"/>
+          <w:szCs w:val="28"/>
+          <w:lang w:val="es-ES"/>
+        </w:rPr>
+      </w:pPr>
+      <w:r>
+        <w:rPr>
+          <w:rFonts w:ascii="Times New Roman" w:hAnsi="Times New Roman" w:cs="Times New Roman"/>
+          <w:sz w:val="28"/>
+          <w:szCs w:val="28"/>
+          <w:lang w:val="es-ES"/>
+        </w:rPr>
+        <w:t xml:space="preserve">   - Modificación de Categorías</w:t>
+      </w:r>
+      <w:r>
+        <w:rPr>
+          <w:rFonts w:ascii="Times New Roman" w:hAnsi="Times New Roman" w:cs="Times New Roman"/>
+          <w:sz w:val="28"/>
+          <w:szCs w:val="28"/>
+          <w:lang w:val="es-ES"/>
+        </w:rPr>
+        <w:t>:</w:t>
+      </w:r>
+      <w:r>
+        <w:rPr>
+          <w:rFonts w:ascii="Times New Roman" w:hAnsi="Times New Roman" w:cs="Times New Roman"/>
+          <w:sz w:val="28"/>
+          <w:szCs w:val="28"/>
+          <w:lang w:val="es-ES"/>
+        </w:rPr>
+        <w:t xml:space="preserve"> Puede realizar cambios en las categorías existentes, lo que le brinda flexibilidad para ajustar y mejorar la estructura de las ubicaciones.</w:t>
+      </w:r>
+    </w:p>
+    <w:p>
+      <w:pPr>
+        <w:spacing w:line="480" w:lineRule="auto"/>
+        <w:rPr>
+          <w:rFonts w:ascii="Times New Roman" w:hAnsi="Times New Roman" w:cs="Times New Roman"/>
+          <w:sz w:val="28"/>
+          <w:szCs w:val="28"/>
+          <w:lang w:val="es-ES"/>
+        </w:rPr>
+      </w:pPr>
+      <w:r>
+        <w:rPr>
+          <w:rFonts w:ascii="Times New Roman" w:hAnsi="Times New Roman" w:cs="Times New Roman"/>
+          <w:sz w:val="28"/>
+          <w:szCs w:val="28"/>
+          <w:lang w:val="es-ES"/>
+        </w:rPr>
+        <w:t xml:space="preserve">   - Eliminación de Categorías: En caso de que una categoría ya no sea relevante o esté duplicada, el administrador puede eliminarla para mantener una organización eficiente.</w:t>
+      </w:r>
+    </w:p>
+    <w:p>
+      <w:pPr>
+        <w:spacing w:line="480" w:lineRule="auto"/>
+        <w:rPr>
+          <w:rFonts w:ascii="Times New Roman" w:hAnsi="Times New Roman" w:cs="Times New Roman"/>
+          <w:sz w:val="28"/>
+          <w:szCs w:val="28"/>
+          <w:lang w:val="es-ES"/>
+        </w:rPr>
+      </w:pPr>
+    </w:p>
+    <w:p>
+      <w:pPr>
+        <w:pStyle w:val="Prrafodelista"/>
+        <w:numPr>
+          <w:ilvl w:val="0"/>
+          <w:numId w:val="5"/>
+        </w:numPr>
+        <w:spacing w:line="480" w:lineRule="auto"/>
+        <w:rPr>
+          <w:rFonts w:ascii="Times New Roman" w:hAnsi="Times New Roman" w:cs="Times New Roman"/>
+          <w:sz w:val="28"/>
+          <w:szCs w:val="28"/>
+          <w:lang w:val="es-ES"/>
+        </w:rPr>
+      </w:pPr>
+      <w:r>
+        <w:rPr>
+          <w:rFonts w:ascii="Times New Roman" w:hAnsi="Times New Roman" w:cs="Times New Roman"/>
+          <w:sz w:val="28"/>
+          <w:szCs w:val="28"/>
+          <w:lang w:val="es-ES"/>
+        </w:rPr>
+        <w:t>Módulo de Anuncios:</w:t>
+      </w:r>
+    </w:p>
+    <w:p>
+      <w:pPr>
+        <w:spacing w:line="480" w:lineRule="auto"/>
+        <w:rPr>
+          <w:rFonts w:ascii="Times New Roman" w:hAnsi="Times New Roman" w:cs="Times New Roman"/>
+          <w:sz w:val="28"/>
+          <w:szCs w:val="28"/>
+          <w:lang w:val="es-ES"/>
+        </w:rPr>
+      </w:pPr>
+      <w:r>
+        <w:rPr>
+          <w:rFonts w:ascii="Times New Roman" w:hAnsi="Times New Roman" w:cs="Times New Roman"/>
+          <w:sz w:val="28"/>
+          <w:szCs w:val="28"/>
+          <w:lang w:val="es-ES"/>
+        </w:rPr>
+        <w:t xml:space="preserve">   - Visualización de Anuncios: El administrador puede acceder a una lista de todos los anuncios realizados por los usuarios en la plataforma, lo que le permite mantener un control sobre el contenido publicado.</w:t>
+      </w:r>
+    </w:p>
+    <w:p>
+      <w:pPr>
+        <w:spacing w:line="480" w:lineRule="auto"/>
+        <w:rPr>
+          <w:rFonts w:ascii="Times New Roman" w:hAnsi="Times New Roman" w:cs="Times New Roman"/>
+          <w:sz w:val="28"/>
+          <w:szCs w:val="28"/>
+          <w:lang w:val="es-ES"/>
+        </w:rPr>
+      </w:pPr>
+      <w:r>
+        <w:rPr>
+          <w:rFonts w:ascii="Times New Roman" w:hAnsi="Times New Roman" w:cs="Times New Roman"/>
+          <w:sz w:val="28"/>
+          <w:szCs w:val="28"/>
+          <w:lang w:val="es-ES"/>
+        </w:rPr>
+        <w:t xml:space="preserve">   - Modificación de Anuncios: Tiene la capacidad de editar el estado de un anuncio, lo que le permite marcarlo como destacado, pendiente o cualquier otro estado necesario para su mejor gestión.</w:t>
+      </w:r>
+    </w:p>
+    <w:p>
+      <w:pPr>
+        <w:spacing w:line="480" w:lineRule="auto"/>
+        <w:rPr>
+          <w:rFonts w:ascii="Times New Roman" w:hAnsi="Times New Roman" w:cs="Times New Roman"/>
+          <w:sz w:val="28"/>
+          <w:szCs w:val="28"/>
+          <w:lang w:val="es-ES"/>
+        </w:rPr>
+      </w:pPr>
+      <w:r>
+        <w:rPr>
+          <w:rFonts w:ascii="Times New Roman" w:hAnsi="Times New Roman" w:cs="Times New Roman"/>
+          <w:sz w:val="28"/>
+          <w:szCs w:val="28"/>
+          <w:lang w:val="es-ES"/>
+        </w:rPr>
+        <w:t xml:space="preserve">   - Edición de Contenido: Puede modificar el contenido de un anuncio, lo que resulta útil en situaciones donde se requieren correcciones, actualizaciones o mejoras en la descripción del anuncio.</w:t>
+      </w:r>
+    </w:p>
+    <w:p>
+      <w:pPr>
+        <w:spacing w:line="480" w:lineRule="auto"/>
+        <w:rPr>
+          <w:rFonts w:ascii="Times New Roman" w:hAnsi="Times New Roman" w:cs="Times New Roman"/>
+          <w:sz w:val="28"/>
+          <w:szCs w:val="28"/>
+          <w:lang w:val="es-ES"/>
+        </w:rPr>
+      </w:pPr>
+      <w:r>
+        <w:rPr>
+          <w:rFonts w:ascii="Times New Roman" w:hAnsi="Times New Roman" w:cs="Times New Roman"/>
+          <w:sz w:val="28"/>
+          <w:szCs w:val="28"/>
+          <w:lang w:val="es-ES"/>
+        </w:rPr>
+        <w:t xml:space="preserve">   - Eliminación de Anuncios</w:t>
+      </w:r>
+      <w:r>
+        <w:rPr>
+          <w:rFonts w:ascii="Times New Roman" w:hAnsi="Times New Roman" w:cs="Times New Roman"/>
+          <w:sz w:val="28"/>
+          <w:szCs w:val="28"/>
+          <w:lang w:val="es-ES"/>
+        </w:rPr>
+        <w:t>:</w:t>
+      </w:r>
+      <w:r>
+        <w:rPr>
+          <w:rFonts w:ascii="Times New Roman" w:hAnsi="Times New Roman" w:cs="Times New Roman"/>
+          <w:sz w:val="28"/>
+          <w:szCs w:val="28"/>
+          <w:lang w:val="es-ES"/>
+        </w:rPr>
+        <w:t xml:space="preserve"> En caso de anuncios inapropiados o duplicados, el administrador puede eliminarlos para mantener la calidad y la integridad de la plataforma.</w:t>
+      </w:r>
+    </w:p>
+    <w:p>
+      <w:pPr>
+        <w:spacing w:line="480" w:lineRule="auto"/>
+        <w:rPr>
+          <w:rFonts w:ascii="Times New Roman" w:hAnsi="Times New Roman" w:cs="Times New Roman"/>
+          <w:sz w:val="28"/>
+          <w:szCs w:val="28"/>
+          <w:lang w:val="es-ES"/>
+        </w:rPr>
+      </w:pPr>
+      <w:r>
+        <w:rPr>
+          <w:rFonts w:ascii="Times New Roman" w:hAnsi="Times New Roman" w:cs="Times New Roman"/>
+          <w:sz w:val="28"/>
+          <w:szCs w:val="28"/>
+          <w:lang w:val="es-ES"/>
+        </w:rPr>
+        <w:t xml:space="preserve">   - Creación de Anuncios de Mascotas Perdidas: El administrador también tiene la capacidad de crear anuncios de mascotas perdidas en nombre de los usuarios, lo que puede ser esencial para ayudar a las personas a encontrar a sus animales perdidos.</w:t>
+      </w:r>
+    </w:p>
+    <w:p>
+      <w:pPr>
+        <w:spacing w:line="480" w:lineRule="auto"/>
+        <w:rPr>
+          <w:rFonts w:ascii="Times New Roman" w:hAnsi="Times New Roman" w:cs="Times New Roman"/>
+          <w:sz w:val="28"/>
+          <w:szCs w:val="28"/>
+          <w:lang w:val="es-ES"/>
+        </w:rPr>
+      </w:pPr>
+    </w:p>
+    <w:p>
+      <w:pPr>
+        <w:spacing w:line="480" w:lineRule="auto"/>
+        <w:rPr>
+          <w:rFonts w:ascii="Times New Roman" w:hAnsi="Times New Roman" w:cs="Times New Roman"/>
+          <w:sz w:val="28"/>
+          <w:szCs w:val="28"/>
+          <w:lang w:val="es-ES"/>
+        </w:rPr>
+      </w:pPr>
+      <w:r>
+        <w:rPr>
+          <w:rFonts w:ascii="Times New Roman" w:hAnsi="Times New Roman" w:cs="Times New Roman"/>
+          <w:sz w:val="28"/>
+          <w:szCs w:val="28"/>
+          <w:lang w:val="es-ES"/>
+        </w:rPr>
+        <w:t xml:space="preserve">En resumen, la sección de administrador desempeña un papel vital en el control de calidad y la administración de la plataforma de búsqueda de mascotas a través de anuncios. Sus funcionalidades clave incluyen la </w:t>
+      </w:r>
+      <w:r>
+        <w:rPr>
+          <w:rFonts w:ascii="Times New Roman" w:hAnsi="Times New Roman" w:cs="Times New Roman"/>
+          <w:sz w:val="28"/>
+          <w:szCs w:val="28"/>
+          <w:lang w:val="es-ES"/>
+        </w:rPr>
+        <w:lastRenderedPageBreak/>
+        <w:t>gestión de categorías geográficas, la supervisión y edición de anuncios, y la capacidad de crear anuncios de mascotas perdidas, todo con el objetivo de ofrecer a los usuarios una experiencia segura y eficiente.</w:t>
+      </w:r>
+    </w:p>
+    <w:p>
+      <w:pPr>
+        <w:spacing w:line="480" w:lineRule="auto"/>
+        <w:rPr>
+          <w:rFonts w:ascii="Times New Roman" w:hAnsi="Times New Roman" w:cs="Times New Roman"/>
+          <w:b/>
+          <w:bCs/>
+          <w:sz w:val="28"/>
+          <w:szCs w:val="28"/>
+          <w:lang w:val="es-ES"/>
+        </w:rPr>
+      </w:pPr>
+      <w:r>
+        <w:rPr>
+          <w:rFonts w:ascii="Times New Roman" w:hAnsi="Times New Roman" w:cs="Times New Roman"/>
+          <w:b/>
+          <w:bCs/>
+          <w:sz w:val="28"/>
+          <w:szCs w:val="28"/>
+          <w:lang w:val="es-ES"/>
+        </w:rPr>
+        <w:t xml:space="preserve">Vistas de la página de </w:t>
+      </w:r>
+      <w:r>
+        <w:rPr>
+          <w:rFonts w:ascii="Times New Roman" w:hAnsi="Times New Roman" w:cs="Times New Roman"/>
+          <w:b/>
+          <w:bCs/>
+          <w:sz w:val="28"/>
+          <w:szCs w:val="28"/>
+          <w:lang w:val="es-ES"/>
+        </w:rPr>
+        <w:t>anuncios</w:t>
+      </w:r>
+    </w:p>
+    <w:p>
+      <w:pPr>
+        <w:numPr>
+          <w:ilvl w:val="1"/>
+          <w:numId w:val="4"/>
+        </w:numPr>
+        <w:spacing w:before="240" w:line="480" w:lineRule="auto"/>
+        <w:rPr>
+          <w:rFonts w:ascii="Times New Roman" w:eastAsia="Times New Roman" w:hAnsi="Times New Roman" w:cs="Times New Roman"/>
+          <w:b/>
+          <w:sz w:val="28"/>
+          <w:szCs w:val="28"/>
+        </w:rPr>
+      </w:pPr>
+      <w:r>
+        <w:rPr>
+          <w:rFonts w:ascii="Times New Roman" w:eastAsia="Times New Roman" w:hAnsi="Times New Roman" w:cs="Times New Roman"/>
+          <w:b/>
+          <w:sz w:val="28"/>
+          <w:szCs w:val="28"/>
+        </w:rPr>
+        <w:t>Visualización del módulo de secciones.</w:t>
+      </w:r>
+    </w:p>
+    <w:p>
+      <w:pPr>
+        <w:spacing w:before="240" w:line="480" w:lineRule="auto"/>
+        <w:rPr>
+          <w:rFonts w:ascii="Times New Roman" w:eastAsia="Times New Roman" w:hAnsi="Times New Roman" w:cs="Times New Roman"/>
+          <w:b/>
+          <w:sz w:val="28"/>
+          <w:szCs w:val="28"/>
+        </w:rPr>
+      </w:pPr>
+      <w:r>
+        <w:rPr>
+          <w:rFonts w:ascii="Times New Roman" w:eastAsia="Times New Roman" w:hAnsi="Times New Roman" w:cs="Times New Roman"/>
+          <w:b/>
+          <w:sz w:val="28"/>
+          <w:szCs w:val="28"/>
+        </w:rPr>
+        <w:drawing>
+          <wp:inline distT="0" distB="0" distL="0" distR="0" wp14:anchorId="682306DB" wp14:editId="297BBC83">
+            <wp:extent cx="5400040" cy="3035935"/>
+            <wp:effectExtent l="0" t="0" r="0" b="0"/>
+            <wp:docPr id="724222311" name="Imagen 1" descr="Tabla&#10;&#10;Descripción generada automáticamente"/>
+            <wp:cNvGraphicFramePr>
+              <a:graphicFrameLocks xmlns:a="http://schemas.openxmlformats.org/drawingml/2006/main" noChangeAspect="1"/>
+            </wp:cNvGraphicFramePr>
+            <a:graphic xmlns:a="http://schemas.openxmlformats.org/drawingml/2006/main">
+              <a:graphicData uri="http://schemas.openxmlformats.org/drawingml/2006/picture">
+                <pic:pic xmlns:pic="http://schemas.openxmlformats.org/drawingml/2006/picture">
+                  <pic:nvPicPr>
+                    <pic:cNvPr id="724222311" name="Imagen 1" descr="Tabla&#10;&#10;Descripción generada automáticamente"/>
+                    <pic:cNvPicPr/>
+                  </pic:nvPicPr>
+                  <pic:blipFill>
+                    <a:blip r:embed="rId5"/>
+                    <a:stretch>
+                      <a:fillRect/>
+                    </a:stretch>
+                  </pic:blipFill>
+                  <pic:spPr>
+                    <a:xfrm>
+                      <a:off x="0" y="0"/>
+                      <a:ext cx="5400040" cy="3035935"/>
+                    </a:xfrm>
+                    <a:prstGeom prst="rect">
+                      <a:avLst/>
+                    </a:prstGeom>
+                  </pic:spPr>
+                </pic:pic>
+              </a:graphicData>
+            </a:graphic>
+          </wp:inline>
+        </w:drawing>
+      </w:r>
+    </w:p>
+    <w:p>
+      <w:pPr>
+        <w:numPr>
+          <w:ilvl w:val="1"/>
+          <w:numId w:val="4"/>
+        </w:numPr>
+        <w:spacing w:before="240" w:line="480" w:lineRule="auto"/>
+        <w:rPr>
+          <w:rFonts w:ascii="Times New Roman" w:eastAsia="Times New Roman" w:hAnsi="Times New Roman" w:cs="Times New Roman"/>
+          <w:b/>
+          <w:sz w:val="28"/>
+          <w:szCs w:val="28"/>
+        </w:rPr>
+      </w:pPr>
+      <w:r>
+        <w:rPr>
+          <w:rFonts w:ascii="Times New Roman" w:eastAsia="Times New Roman" w:hAnsi="Times New Roman" w:cs="Times New Roman"/>
+          <w:b/>
+          <w:sz w:val="28"/>
+          <w:szCs w:val="28"/>
+        </w:rPr>
+        <w:t>Creación de una categoría de distrito.</w:t>
+      </w:r>
+    </w:p>
+    <w:p>
+      <w:pPr>
+        <w:spacing w:before="240" w:line="480" w:lineRule="auto"/>
+        <w:rPr>
+          <w:rFonts w:ascii="Times New Roman" w:eastAsia="Times New Roman" w:hAnsi="Times New Roman" w:cs="Times New Roman"/>
+          <w:b/>
+          <w:sz w:val="28"/>
+          <w:szCs w:val="28"/>
+        </w:rPr>
+      </w:pPr>
+      <w:r>
+        <w:rPr>
+          <w:rFonts w:ascii="Times New Roman" w:eastAsia="Times New Roman" w:hAnsi="Times New Roman" w:cs="Times New Roman"/>
+          <w:b/>
+          <w:sz w:val="28"/>
+          <w:szCs w:val="28"/>
+        </w:rPr>
+        <w:lastRenderedPageBreak/>
+        <w:drawing>
+          <wp:inline distT="0" distB="0" distL="0" distR="0" wp14:anchorId="221C026B" wp14:editId="3F7CD5C6">
+            <wp:extent cx="5400040" cy="3035935"/>
+            <wp:effectExtent l="0" t="0" r="0" b="0"/>
+            <wp:docPr id="771239695" name="Imagen 1" descr="Interfaz de usuario gráfica, Texto, Aplicación, Correo electrónico&#10;&#10;Descripción generada automáticamente"/>
+            <wp:cNvGraphicFramePr>
+              <a:graphicFrameLocks xmlns:a="http://schemas.openxmlformats.org/drawingml/2006/main" noChangeAspect="1"/>
+            </wp:cNvGraphicFramePr>
+            <a:graphic xmlns:a="http://schemas.openxmlformats.org/drawingml/2006/main">
+              <a:graphicData uri="http://schemas.openxmlformats.org/drawingml/2006/picture">
+                <pic:pic xmlns:pic="http://schemas.openxmlformats.org/drawingml/2006/picture">
+                  <pic:nvPicPr>
+                    <pic:cNvPr id="771239695" name="Imagen 1" descr="Interfaz de usuario gráfica, Texto, Aplicación, Correo electrónico&#10;&#10;Descripción generada automáticamente"/>
+                    <pic:cNvPicPr/>
+                  </pic:nvPicPr>
+                  <pic:blipFill>
+                    <a:blip r:embed="rId6"/>
+                    <a:stretch>
+                      <a:fillRect/>
+                    </a:stretch>
+                  </pic:blipFill>
+                  <pic:spPr>
+                    <a:xfrm>
+                      <a:off x="0" y="0"/>
+                      <a:ext cx="5400040" cy="3035935"/>
+                    </a:xfrm>
+                    <a:prstGeom prst="rect">
+                      <a:avLst/>
+                    </a:prstGeom>
+                  </pic:spPr>
+                </pic:pic>
+              </a:graphicData>
+            </a:graphic>
+          </wp:inline>
+        </w:drawing>
+      </w:r>
+    </w:p>
+    <w:p>
+      <w:pPr>
+        <w:numPr>
+          <w:ilvl w:val="1"/>
+          <w:numId w:val="4"/>
+        </w:numPr>
+        <w:spacing w:before="240" w:line="480" w:lineRule="auto"/>
+        <w:rPr>
+          <w:rFonts w:ascii="Times New Roman" w:eastAsia="Times New Roman" w:hAnsi="Times New Roman" w:cs="Times New Roman"/>
+          <w:b/>
+          <w:sz w:val="28"/>
+          <w:szCs w:val="28"/>
+        </w:rPr>
+      </w:pPr>
+      <w:r>
+        <w:rPr>
+          <w:rFonts w:ascii="Times New Roman" w:eastAsia="Times New Roman" w:hAnsi="Times New Roman" w:cs="Times New Roman"/>
+          <w:b/>
+          <w:sz w:val="28"/>
+          <w:szCs w:val="28"/>
+        </w:rPr>
+        <w:t xml:space="preserve">Visualización del módulo </w:t>
+      </w:r>
+      <w:r>
+        <w:rPr>
+          <w:rFonts w:ascii="Times New Roman" w:eastAsia="Times New Roman" w:hAnsi="Times New Roman" w:cs="Times New Roman"/>
+          <w:b/>
+          <w:sz w:val="28"/>
+          <w:szCs w:val="28"/>
+        </w:rPr>
+        <w:t>de anuncios.</w:t>
+      </w:r>
+    </w:p>
+    <w:p>
+      <w:pPr>
+        <w:spacing w:before="240" w:line="480" w:lineRule="auto"/>
+        <w:rPr>
+          <w:rFonts w:ascii="Times New Roman" w:eastAsia="Times New Roman" w:hAnsi="Times New Roman" w:cs="Times New Roman"/>
+          <w:b/>
+          <w:sz w:val="28"/>
+          <w:szCs w:val="28"/>
+        </w:rPr>
+      </w:pPr>
+      <w:r>
+        <w:rPr>
+          <w:rFonts w:ascii="Times New Roman" w:eastAsia="Times New Roman" w:hAnsi="Times New Roman" w:cs="Times New Roman"/>
+          <w:b/>
+          <w:sz w:val="28"/>
+          <w:szCs w:val="28"/>
+        </w:rPr>
+        <w:drawing>
+          <wp:inline distT="0" distB="0" distL="0" distR="0" wp14:anchorId="2082A5DE" wp14:editId="2BF4E26D">
+            <wp:extent cx="5400040" cy="3035935"/>
+            <wp:effectExtent l="0" t="0" r="0" b="0"/>
+            <wp:docPr id="2030559675" name="Imagen 1" descr="Interfaz de usuario gráfica, Aplicación&#10;&#10;Descripción generada automáticamente"/>
+            <wp:cNvGraphicFramePr>
+              <a:graphicFrameLocks xmlns:a="http://schemas.openxmlformats.org/drawingml/2006/main" noChangeAspect="1"/>
+            </wp:cNvGraphicFramePr>
+            <a:graphic xmlns:a="http://schemas.openxmlformats.org/drawingml/2006/main">
+              <a:graphicData uri="http://schemas.openxmlformats.org/drawingml/2006/picture">
+                <pic:pic xmlns:pic="http://schemas.openxmlformats.org/drawingml/2006/picture">
+                  <pic:nvPicPr>
+                    <pic:cNvPr id="2030559675" name="Imagen 1" descr="Interfaz de usuario gráfica, Aplicación&#10;&#10;Descripción generada automáticamente"/>
+                    <pic:cNvPicPr/>
+                  </pic:nvPicPr>
+                  <pic:blipFill>
+                    <a:blip r:embed="rId7"/>
+                    <a:stretch>
+                      <a:fillRect/>
+                    </a:stretch>
+                  </pic:blipFill>
+                  <pic:spPr>
+                    <a:xfrm>
+                      <a:off x="0" y="0"/>
+                      <a:ext cx="5400040" cy="3035935"/>
+                    </a:xfrm>
+                    <a:prstGeom prst="rect">
+                      <a:avLst/>
+                    </a:prstGeom>
+                  </pic:spPr>
+                </pic:pic>
+              </a:graphicData>
+            </a:graphic>
+          </wp:inline>
+        </w:drawing>
+      </w:r>
+    </w:p>
+    <w:p>
+      <w:pPr>
+        <w:numPr>
+          <w:ilvl w:val="1"/>
+          <w:numId w:val="4"/>
+        </w:numPr>
+        <w:spacing w:before="240" w:line="480" w:lineRule="auto"/>
+        <w:rPr>
+          <w:rFonts w:ascii="Times New Roman" w:eastAsia="Times New Roman" w:hAnsi="Times New Roman" w:cs="Times New Roman"/>
+          <w:b/>
+          <w:sz w:val="28"/>
+          <w:szCs w:val="28"/>
+        </w:rPr>
+      </w:pPr>
+      <w:r>
+        <w:rPr>
+          <w:rFonts w:ascii="Times New Roman" w:eastAsia="Times New Roman" w:hAnsi="Times New Roman" w:cs="Times New Roman"/>
+          <w:b/>
+          <w:sz w:val="28"/>
+          <w:szCs w:val="28"/>
+        </w:rPr>
+        <w:t>Creación de un nuevo anuncio.</w:t>
+      </w:r>
+    </w:p>
+    <w:p>
+      <w:pPr>
+        <w:spacing w:before="240" w:line="480" w:lineRule="auto"/>
+        <w:rPr>
+          <w:rFonts w:ascii="Times New Roman" w:eastAsia="Times New Roman" w:hAnsi="Times New Roman" w:cs="Times New Roman"/>
+          <w:b/>
+          <w:sz w:val="28"/>
+          <w:szCs w:val="28"/>
+        </w:rPr>
+      </w:pPr>
+      <w:r>
+        <w:rPr>
+          <w:rFonts w:ascii="Times New Roman" w:eastAsia="Times New Roman" w:hAnsi="Times New Roman" w:cs="Times New Roman"/>
+          <w:b/>
+          <w:sz w:val="28"/>
+          <w:szCs w:val="28"/>
+        </w:rPr>
+        <w:lastRenderedPageBreak/>
+        <w:drawing>
+          <wp:inline distT="0" distB="0" distL="0" distR="0" wp14:anchorId="369792FB" wp14:editId="2A07031D">
+            <wp:extent cx="5400040" cy="3035935"/>
+            <wp:effectExtent l="0" t="0" r="0" b="0"/>
+            <wp:docPr id="337282548" name="Imagen 1" descr="Interfaz de usuario gráfica, Aplicación&#10;&#10;Descripción generada automáticamente"/>
+            <wp:cNvGraphicFramePr>
+              <a:graphicFrameLocks xmlns:a="http://schemas.openxmlformats.org/drawingml/2006/main" noChangeAspect="1"/>
+            </wp:cNvGraphicFramePr>
+            <a:graphic xmlns:a="http://schemas.openxmlformats.org/drawingml/2006/main">
+              <a:graphicData uri="http://schemas.openxmlformats.org/drawingml/2006/picture">
+                <pic:pic xmlns:pic="http://schemas.openxmlformats.org/drawingml/2006/picture">
+                  <pic:nvPicPr>
+                    <pic:cNvPr id="337282548" name="Imagen 1" descr="Interfaz de usuario gráfica, Aplicación&#10;&#10;Descripción generada automáticamente"/>
+                    <pic:cNvPicPr/>
+                  </pic:nvPicPr>
+                  <pic:blipFill>
+                    <a:blip r:embed="rId8"/>
+                    <a:stretch>
+                      <a:fillRect/>
+                    </a:stretch>
+                  </pic:blipFill>
+                  <pic:spPr>
+                    <a:xfrm>
+                      <a:off x="0" y="0"/>
+                      <a:ext cx="5400040" cy="3035935"/>
+                    </a:xfrm>
+                    <a:prstGeom prst="rect">
+                      <a:avLst/>
+                    </a:prstGeom>
+                  </pic:spPr>
+                </pic:pic>
+              </a:graphicData>
+            </a:graphic>
+          </wp:inline>
+        </w:drawing>
+      </w:r>
+    </w:p>
     <w:p/>
     <w:sectPr>
       <w:pgSz w:w="11906" w:h="16838"/>
@@ -11,6 +1834,594 @@
     </w:sectPr>
   </w:body>
 </w:document>
+</file>
+
+<file path=word/numbering.xml><?xml version="1.0" encoding="utf-8"?>
+<w:numbering xmlns:wpc="http://schemas.microsoft.com/office/word/2010/wordprocessingCanvas" xmlns:cx="http://schemas.microsoft.com/office/drawing/2014/chartex" xmlns:cx1="http://schemas.microsoft.com/office/drawing/2015/9/8/chartex" xmlns:cx2="http://schemas.microsoft.com/office/drawing/2015/10/21/chartex" xmlns:cx3="http://schemas.microsoft.com/office/drawing/2016/5/9/chartex" xmlns:cx4="http://schemas.microsoft.com/office/drawing/2016/5/10/chartex" xmlns:cx5="http://schemas.microsoft.com/office/drawing/2016/5/11/chartex" xmlns:cx6="http://schemas.microsoft.com/office/drawing/2016/5/12/chartex" xmlns:cx7="http://schemas.microsoft.com/office/drawing/2016/5/13/chartex" xmlns:cx8="http://schemas.microsoft.com/office/drawing/2016/5/14/chartex" xmlns:mc="http://schemas.openxmlformats.org/markup-compatibility/2006" xmlns:aink="http://schemas.microsoft.com/office/drawing/2016/ink" xmlns:am3d="http://schemas.microsoft.com/office/drawing/2017/model3d" xmlns:o="urn:schemas-microsoft-com:office:office" xmlns:oel="http://schemas.microsoft.com/office/2019/extlst" xmlns:r="http://schemas.openxmlformats.org/officeDocument/2006/relationships" xmlns:m="http://schemas.openxmlformats.org/officeDocument/2006/math" xmlns:v="urn:schemas-microsoft-com:vml" xmlns:wp14="http://schemas.microsoft.com/office/word/2010/wordprocessingDrawing" xmlns:wp="http://schemas.openxmlformats.org/drawingml/2006/wordprocessingDrawing" xmlns:w10="urn:schemas-microsoft-com:office:word" xmlns:w="http://schemas.openxmlformats.org/wordprocessingml/2006/main" xmlns:w14="http://schemas.microsoft.com/office/word/2010/wordml" xmlns:w15="http://schemas.microsoft.com/office/word/2012/wordml" xmlns:w16cex="http://schemas.microsoft.com/office/word/2018/wordml/cex" xmlns:w16cid="http://schemas.microsoft.com/office/word/2016/wordml/cid" xmlns:w16="http://schemas.microsoft.com/office/word/2018/wordml" xmlns:w16sdtdh="http://schemas.microsoft.com/office/word/2020/wordml/sdtdatahash" xmlns:w16se="http://schemas.microsoft.com/office/word/2015/wordml/symex" xmlns:wpg="http://schemas.microsoft.com/office/word/2010/wordprocessingGroup" xmlns:wpi="http://schemas.microsoft.com/office/word/2010/wordprocessingInk" xmlns:wne="http://schemas.microsoft.com/office/word/2006/wordml" xmlns:wps="http://schemas.microsoft.com/office/word/2010/wordprocessingShape" mc:Ignorable="w14 w15 w16se w16cid w16 w16cex w16sdtdh wp14">
+  <w:abstractNum w:abstractNumId="0" w15:restartNumberingAfterBreak="0">
+    <w:nsid w:val="201A3D21"/>
+    <w:multiLevelType w:val="multilevel"/>
+    <w:tmpl w:val="9C3E81AC"/>
+    <w:lvl w:ilvl="0">
+      <w:start w:val="1"/>
+      <w:numFmt w:val="bullet"/>
+      <w:lvlText w:val="●"/>
+      <w:lvlJc w:val="left"/>
+      <w:pPr>
+        <w:ind w:left="720" w:hanging="360"/>
+      </w:pPr>
+      <w:rPr>
+        <w:strike w:val="0"/>
+        <w:dstrike w:val="0"/>
+        <w:u w:val="none"/>
+        <w:effect w:val="none"/>
+      </w:rPr>
+    </w:lvl>
+    <w:lvl w:ilvl="1">
+      <w:start w:val="1"/>
+      <w:numFmt w:val="bullet"/>
+      <w:lvlText w:val="○"/>
+      <w:lvlJc w:val="left"/>
+      <w:pPr>
+        <w:ind w:left="1440" w:hanging="360"/>
+      </w:pPr>
+      <w:rPr>
+        <w:strike w:val="0"/>
+        <w:dstrike w:val="0"/>
+        <w:u w:val="none"/>
+        <w:effect w:val="none"/>
+      </w:rPr>
+    </w:lvl>
+    <w:lvl w:ilvl="2">
+      <w:start w:val="1"/>
+      <w:numFmt w:val="bullet"/>
+      <w:lvlText w:val="■"/>
+      <w:lvlJc w:val="left"/>
+      <w:pPr>
+        <w:ind w:left="2160" w:hanging="360"/>
+      </w:pPr>
+      <w:rPr>
+        <w:strike w:val="0"/>
+        <w:dstrike w:val="0"/>
+        <w:u w:val="none"/>
+        <w:effect w:val="none"/>
+      </w:rPr>
+    </w:lvl>
+    <w:lvl w:ilvl="3">
+      <w:start w:val="1"/>
+      <w:numFmt w:val="bullet"/>
+      <w:lvlText w:val="●"/>
+      <w:lvlJc w:val="left"/>
+      <w:pPr>
+        <w:ind w:left="2880" w:hanging="360"/>
+      </w:pPr>
+      <w:rPr>
+        <w:strike w:val="0"/>
+        <w:dstrike w:val="0"/>
+        <w:u w:val="none"/>
+        <w:effect w:val="none"/>
+      </w:rPr>
+    </w:lvl>
+    <w:lvl w:ilvl="4">
+      <w:start w:val="1"/>
+      <w:numFmt w:val="bullet"/>
+      <w:lvlText w:val="○"/>
+      <w:lvlJc w:val="left"/>
+      <w:pPr>
+        <w:ind w:left="3600" w:hanging="360"/>
+      </w:pPr>
+      <w:rPr>
+        <w:strike w:val="0"/>
+        <w:dstrike w:val="0"/>
+        <w:u w:val="none"/>
+        <w:effect w:val="none"/>
+      </w:rPr>
+    </w:lvl>
+    <w:lvl w:ilvl="5">
+      <w:start w:val="1"/>
+      <w:numFmt w:val="bullet"/>
+      <w:lvlText w:val="■"/>
+      <w:lvlJc w:val="left"/>
+      <w:pPr>
+        <w:ind w:left="4320" w:hanging="360"/>
+      </w:pPr>
+      <w:rPr>
+        <w:strike w:val="0"/>
+        <w:dstrike w:val="0"/>
+        <w:u w:val="none"/>
+        <w:effect w:val="none"/>
+      </w:rPr>
+    </w:lvl>
+    <w:lvl w:ilvl="6">
+      <w:start w:val="1"/>
+      <w:numFmt w:val="bullet"/>
+      <w:lvlText w:val="●"/>
+      <w:lvlJc w:val="left"/>
+      <w:pPr>
+        <w:ind w:left="5040" w:hanging="360"/>
+      </w:pPr>
+      <w:rPr>
+        <w:strike w:val="0"/>
+        <w:dstrike w:val="0"/>
+        <w:u w:val="none"/>
+        <w:effect w:val="none"/>
+      </w:rPr>
+    </w:lvl>
+    <w:lvl w:ilvl="7">
+      <w:start w:val="1"/>
+      <w:numFmt w:val="bullet"/>
+      <w:lvlText w:val="○"/>
+      <w:lvlJc w:val="left"/>
+      <w:pPr>
+        <w:ind w:left="5760" w:hanging="360"/>
+      </w:pPr>
+      <w:rPr>
+        <w:strike w:val="0"/>
+        <w:dstrike w:val="0"/>
+        <w:u w:val="none"/>
+        <w:effect w:val="none"/>
+      </w:rPr>
+    </w:lvl>
+    <w:lvl w:ilvl="8">
+      <w:start w:val="1"/>
+      <w:numFmt w:val="bullet"/>
+      <w:lvlText w:val="■"/>
+      <w:lvlJc w:val="left"/>
+      <w:pPr>
+        <w:ind w:left="6480" w:hanging="360"/>
+      </w:pPr>
+      <w:rPr>
+        <w:strike w:val="0"/>
+        <w:dstrike w:val="0"/>
+        <w:u w:val="none"/>
+        <w:effect w:val="none"/>
+      </w:rPr>
+    </w:lvl>
+  </w:abstractNum>
+  <w:abstractNum w:abstractNumId="1" w15:restartNumberingAfterBreak="0">
+    <w:nsid w:val="40E419A6"/>
+    <w:multiLevelType w:val="hybridMultilevel"/>
+    <w:tmpl w:val="969ECE50"/>
+    <w:lvl w:ilvl="0" w:tplc="280A000F">
+      <w:start w:val="1"/>
+      <w:numFmt w:val="decimal"/>
+      <w:lvlText w:val="%1."/>
+      <w:lvlJc w:val="left"/>
+      <w:pPr>
+        <w:ind w:left="720" w:hanging="360"/>
+      </w:pPr>
+      <w:rPr>
+        <w:rFonts w:hint="default"/>
+      </w:rPr>
+    </w:lvl>
+    <w:lvl w:ilvl="1" w:tplc="280A0019" w:tentative="1">
+      <w:start w:val="1"/>
+      <w:numFmt w:val="lowerLetter"/>
+      <w:lvlText w:val="%2."/>
+      <w:lvlJc w:val="left"/>
+      <w:pPr>
+        <w:ind w:left="1440" w:hanging="360"/>
+      </w:pPr>
+    </w:lvl>
+    <w:lvl w:ilvl="2" w:tplc="280A001B" w:tentative="1">
+      <w:start w:val="1"/>
+      <w:numFmt w:val="lowerRoman"/>
+      <w:lvlText w:val="%3."/>
+      <w:lvlJc w:val="right"/>
+      <w:pPr>
+        <w:ind w:left="2160" w:hanging="180"/>
+      </w:pPr>
+    </w:lvl>
+    <w:lvl w:ilvl="3" w:tplc="280A000F" w:tentative="1">
+      <w:start w:val="1"/>
+      <w:numFmt w:val="decimal"/>
+      <w:lvlText w:val="%4."/>
+      <w:lvlJc w:val="left"/>
+      <w:pPr>
+        <w:ind w:left="2880" w:hanging="360"/>
+      </w:pPr>
+    </w:lvl>
+    <w:lvl w:ilvl="4" w:tplc="280A0019" w:tentative="1">
+      <w:start w:val="1"/>
+      <w:numFmt w:val="lowerLetter"/>
+      <w:lvlText w:val="%5."/>
+      <w:lvlJc w:val="left"/>
+      <w:pPr>
+        <w:ind w:left="3600" w:hanging="360"/>
+      </w:pPr>
+    </w:lvl>
+    <w:lvl w:ilvl="5" w:tplc="280A001B" w:tentative="1">
+      <w:start w:val="1"/>
+      <w:numFmt w:val="lowerRoman"/>
+      <w:lvlText w:val="%6."/>
+      <w:lvlJc w:val="right"/>
+      <w:pPr>
+        <w:ind w:left="4320" w:hanging="180"/>
+      </w:pPr>
+    </w:lvl>
+    <w:lvl w:ilvl="6" w:tplc="280A000F" w:tentative="1">
+      <w:start w:val="1"/>
+      <w:numFmt w:val="decimal"/>
+      <w:lvlText w:val="%7."/>
+      <w:lvlJc w:val="left"/>
+      <w:pPr>
+        <w:ind w:left="5040" w:hanging="360"/>
+      </w:pPr>
+    </w:lvl>
+    <w:lvl w:ilvl="7" w:tplc="280A0019" w:tentative="1">
+      <w:start w:val="1"/>
+      <w:numFmt w:val="lowerLetter"/>
+      <w:lvlText w:val="%8."/>
+      <w:lvlJc w:val="left"/>
+      <w:pPr>
+        <w:ind w:left="5760" w:hanging="360"/>
+      </w:pPr>
+    </w:lvl>
+    <w:lvl w:ilvl="8" w:tplc="280A001B" w:tentative="1">
+      <w:start w:val="1"/>
+      <w:numFmt w:val="lowerRoman"/>
+      <w:lvlText w:val="%9."/>
+      <w:lvlJc w:val="right"/>
+      <w:pPr>
+        <w:ind w:left="6480" w:hanging="180"/>
+      </w:pPr>
+    </w:lvl>
+  </w:abstractNum>
+  <w:abstractNum w:abstractNumId="2" w15:restartNumberingAfterBreak="0">
+    <w:nsid w:val="4ADC142C"/>
+    <w:multiLevelType w:val="multilevel"/>
+    <w:tmpl w:val="462EB750"/>
+    <w:lvl w:ilvl="0">
+      <w:start w:val="1"/>
+      <w:numFmt w:val="decimal"/>
+      <w:lvlText w:val="%1."/>
+      <w:lvlJc w:val="left"/>
+      <w:pPr>
+        <w:ind w:left="720" w:hanging="360"/>
+      </w:pPr>
+      <w:rPr>
+        <w:u w:val="none"/>
+      </w:rPr>
+    </w:lvl>
+    <w:lvl w:ilvl="1">
+      <w:start w:val="1"/>
+      <w:numFmt w:val="lowerLetter"/>
+      <w:lvlText w:val="%2."/>
+      <w:lvlJc w:val="left"/>
+      <w:pPr>
+        <w:ind w:left="1440" w:hanging="360"/>
+      </w:pPr>
+      <w:rPr>
+        <w:u w:val="none"/>
+      </w:rPr>
+    </w:lvl>
+    <w:lvl w:ilvl="2">
+      <w:start w:val="1"/>
+      <w:numFmt w:val="lowerRoman"/>
+      <w:lvlText w:val="%3."/>
+      <w:lvlJc w:val="right"/>
+      <w:pPr>
+        <w:ind w:left="2160" w:hanging="360"/>
+      </w:pPr>
+      <w:rPr>
+        <w:u w:val="none"/>
+      </w:rPr>
+    </w:lvl>
+    <w:lvl w:ilvl="3">
+      <w:start w:val="1"/>
+      <w:numFmt w:val="decimal"/>
+      <w:lvlText w:val="%4."/>
+      <w:lvlJc w:val="left"/>
+      <w:pPr>
+        <w:ind w:left="2880" w:hanging="360"/>
+      </w:pPr>
+      <w:rPr>
+        <w:u w:val="none"/>
+      </w:rPr>
+    </w:lvl>
+    <w:lvl w:ilvl="4">
+      <w:start w:val="1"/>
+      <w:numFmt w:val="lowerLetter"/>
+      <w:lvlText w:val="%5."/>
+      <w:lvlJc w:val="left"/>
+      <w:pPr>
+        <w:ind w:left="3600" w:hanging="360"/>
+      </w:pPr>
+      <w:rPr>
+        <w:u w:val="none"/>
+      </w:rPr>
+    </w:lvl>
+    <w:lvl w:ilvl="5">
+      <w:start w:val="1"/>
+      <w:numFmt w:val="lowerRoman"/>
+      <w:lvlText w:val="%6."/>
+      <w:lvlJc w:val="right"/>
+      <w:pPr>
+        <w:ind w:left="4320" w:hanging="360"/>
+      </w:pPr>
+      <w:rPr>
+        <w:u w:val="none"/>
+      </w:rPr>
+    </w:lvl>
+    <w:lvl w:ilvl="6">
+      <w:start w:val="1"/>
+      <w:numFmt w:val="decimal"/>
+      <w:lvlText w:val="%7."/>
+      <w:lvlJc w:val="left"/>
+      <w:pPr>
+        <w:ind w:left="5040" w:hanging="360"/>
+      </w:pPr>
+      <w:rPr>
+        <w:u w:val="none"/>
+      </w:rPr>
+    </w:lvl>
+    <w:lvl w:ilvl="7">
+      <w:start w:val="1"/>
+      <w:numFmt w:val="lowerLetter"/>
+      <w:lvlText w:val="%8."/>
+      <w:lvlJc w:val="left"/>
+      <w:pPr>
+        <w:ind w:left="5760" w:hanging="360"/>
+      </w:pPr>
+      <w:rPr>
+        <w:u w:val="none"/>
+      </w:rPr>
+    </w:lvl>
+    <w:lvl w:ilvl="8">
+      <w:start w:val="1"/>
+      <w:numFmt w:val="lowerRoman"/>
+      <w:lvlText w:val="%9."/>
+      <w:lvlJc w:val="right"/>
+      <w:pPr>
+        <w:ind w:left="6480" w:hanging="360"/>
+      </w:pPr>
+      <w:rPr>
+        <w:u w:val="none"/>
+      </w:rPr>
+    </w:lvl>
+  </w:abstractNum>
+  <w:abstractNum w:abstractNumId="3" w15:restartNumberingAfterBreak="0">
+    <w:nsid w:val="4AEB506C"/>
+    <w:multiLevelType w:val="hybridMultilevel"/>
+    <w:tmpl w:val="E7AE9FFE"/>
+    <w:lvl w:ilvl="0" w:tplc="280A0001">
+      <w:start w:val="1"/>
+      <w:numFmt w:val="bullet"/>
+      <w:lvlText w:val=""/>
+      <w:lvlJc w:val="left"/>
+      <w:pPr>
+        <w:ind w:left="720" w:hanging="360"/>
+      </w:pPr>
+      <w:rPr>
+        <w:rFonts w:ascii="Symbol" w:hAnsi="Symbol" w:hint="default"/>
+      </w:rPr>
+    </w:lvl>
+    <w:lvl w:ilvl="1" w:tplc="280A0003" w:tentative="1">
+      <w:start w:val="1"/>
+      <w:numFmt w:val="bullet"/>
+      <w:lvlText w:val="o"/>
+      <w:lvlJc w:val="left"/>
+      <w:pPr>
+        <w:ind w:left="1440" w:hanging="360"/>
+      </w:pPr>
+      <w:rPr>
+        <w:rFonts w:ascii="Courier New" w:hAnsi="Courier New" w:cs="Courier New" w:hint="default"/>
+      </w:rPr>
+    </w:lvl>
+    <w:lvl w:ilvl="2" w:tplc="280A0005" w:tentative="1">
+      <w:start w:val="1"/>
+      <w:numFmt w:val="bullet"/>
+      <w:lvlText w:val=""/>
+      <w:lvlJc w:val="left"/>
+      <w:pPr>
+        <w:ind w:left="2160" w:hanging="360"/>
+      </w:pPr>
+      <w:rPr>
+        <w:rFonts w:ascii="Wingdings" w:hAnsi="Wingdings" w:hint="default"/>
+      </w:rPr>
+    </w:lvl>
+    <w:lvl w:ilvl="3" w:tplc="280A0001" w:tentative="1">
+      <w:start w:val="1"/>
+      <w:numFmt w:val="bullet"/>
+      <w:lvlText w:val=""/>
+      <w:lvlJc w:val="left"/>
+      <w:pPr>
+        <w:ind w:left="2880" w:hanging="360"/>
+      </w:pPr>
+      <w:rPr>
+        <w:rFonts w:ascii="Symbol" w:hAnsi="Symbol" w:hint="default"/>
+      </w:rPr>
+    </w:lvl>
+    <w:lvl w:ilvl="4" w:tplc="280A0003" w:tentative="1">
+      <w:start w:val="1"/>
+      <w:numFmt w:val="bullet"/>
+      <w:lvlText w:val="o"/>
+      <w:lvlJc w:val="left"/>
+      <w:pPr>
+        <w:ind w:left="3600" w:hanging="360"/>
+      </w:pPr>
+      <w:rPr>
+        <w:rFonts w:ascii="Courier New" w:hAnsi="Courier New" w:cs="Courier New" w:hint="default"/>
+      </w:rPr>
+    </w:lvl>
+    <w:lvl w:ilvl="5" w:tplc="280A0005" w:tentative="1">
+      <w:start w:val="1"/>
+      <w:numFmt w:val="bullet"/>
+      <w:lvlText w:val=""/>
+      <w:lvlJc w:val="left"/>
+      <w:pPr>
+        <w:ind w:left="4320" w:hanging="360"/>
+      </w:pPr>
+      <w:rPr>
+        <w:rFonts w:ascii="Wingdings" w:hAnsi="Wingdings" w:hint="default"/>
+      </w:rPr>
+    </w:lvl>
+    <w:lvl w:ilvl="6" w:tplc="280A0001" w:tentative="1">
+      <w:start w:val="1"/>
+      <w:numFmt w:val="bullet"/>
+      <w:lvlText w:val=""/>
+      <w:lvlJc w:val="left"/>
+      <w:pPr>
+        <w:ind w:left="5040" w:hanging="360"/>
+      </w:pPr>
+      <w:rPr>
+        <w:rFonts w:ascii="Symbol" w:hAnsi="Symbol" w:hint="default"/>
+      </w:rPr>
+    </w:lvl>
+    <w:lvl w:ilvl="7" w:tplc="280A0003" w:tentative="1">
+      <w:start w:val="1"/>
+      <w:numFmt w:val="bullet"/>
+      <w:lvlText w:val="o"/>
+      <w:lvlJc w:val="left"/>
+      <w:pPr>
+        <w:ind w:left="5760" w:hanging="360"/>
+      </w:pPr>
+      <w:rPr>
+        <w:rFonts w:ascii="Courier New" w:hAnsi="Courier New" w:cs="Courier New" w:hint="default"/>
+      </w:rPr>
+    </w:lvl>
+    <w:lvl w:ilvl="8" w:tplc="280A0005" w:tentative="1">
+      <w:start w:val="1"/>
+      <w:numFmt w:val="bullet"/>
+      <w:lvlText w:val=""/>
+      <w:lvlJc w:val="left"/>
+      <w:pPr>
+        <w:ind w:left="6480" w:hanging="360"/>
+      </w:pPr>
+      <w:rPr>
+        <w:rFonts w:ascii="Wingdings" w:hAnsi="Wingdings" w:hint="default"/>
+      </w:rPr>
+    </w:lvl>
+  </w:abstractNum>
+  <w:abstractNum w:abstractNumId="4" w15:restartNumberingAfterBreak="0">
+    <w:nsid w:val="7D5A3577"/>
+    <w:multiLevelType w:val="hybridMultilevel"/>
+    <w:tmpl w:val="3F54C3BE"/>
+    <w:lvl w:ilvl="0" w:tplc="080A0001">
+      <w:start w:val="1"/>
+      <w:numFmt w:val="bullet"/>
+      <w:lvlText w:val=""/>
+      <w:lvlJc w:val="left"/>
+      <w:pPr>
+        <w:ind w:left="720" w:hanging="360"/>
+      </w:pPr>
+      <w:rPr>
+        <w:rFonts w:ascii="Symbol" w:hAnsi="Symbol" w:hint="default"/>
+      </w:rPr>
+    </w:lvl>
+    <w:lvl w:ilvl="1" w:tplc="080A0003" w:tentative="1">
+      <w:start w:val="1"/>
+      <w:numFmt w:val="bullet"/>
+      <w:lvlText w:val="o"/>
+      <w:lvlJc w:val="left"/>
+      <w:pPr>
+        <w:ind w:left="1440" w:hanging="360"/>
+      </w:pPr>
+      <w:rPr>
+        <w:rFonts w:ascii="Courier New" w:hAnsi="Courier New" w:cs="Courier New" w:hint="default"/>
+      </w:rPr>
+    </w:lvl>
+    <w:lvl w:ilvl="2" w:tplc="080A0005" w:tentative="1">
+      <w:start w:val="1"/>
+      <w:numFmt w:val="bullet"/>
+      <w:lvlText w:val=""/>
+      <w:lvlJc w:val="left"/>
+      <w:pPr>
+        <w:ind w:left="2160" w:hanging="360"/>
+      </w:pPr>
+      <w:rPr>
+        <w:rFonts w:ascii="Wingdings" w:hAnsi="Wingdings" w:hint="default"/>
+      </w:rPr>
+    </w:lvl>
+    <w:lvl w:ilvl="3" w:tplc="080A0001" w:tentative="1">
+      <w:start w:val="1"/>
+      <w:numFmt w:val="bullet"/>
+      <w:lvlText w:val=""/>
+      <w:lvlJc w:val="left"/>
+      <w:pPr>
+        <w:ind w:left="2880" w:hanging="360"/>
+      </w:pPr>
+      <w:rPr>
+        <w:rFonts w:ascii="Symbol" w:hAnsi="Symbol" w:hint="default"/>
+      </w:rPr>
+    </w:lvl>
+    <w:lvl w:ilvl="4" w:tplc="080A0003" w:tentative="1">
+      <w:start w:val="1"/>
+      <w:numFmt w:val="bullet"/>
+      <w:lvlText w:val="o"/>
+      <w:lvlJc w:val="left"/>
+      <w:pPr>
+        <w:ind w:left="3600" w:hanging="360"/>
+      </w:pPr>
+      <w:rPr>
+        <w:rFonts w:ascii="Courier New" w:hAnsi="Courier New" w:cs="Courier New" w:hint="default"/>
+      </w:rPr>
+    </w:lvl>
+    <w:lvl w:ilvl="5" w:tplc="080A0005" w:tentative="1">
+      <w:start w:val="1"/>
+      <w:numFmt w:val="bullet"/>
+      <w:lvlText w:val=""/>
+      <w:lvlJc w:val="left"/>
+      <w:pPr>
+        <w:ind w:left="4320" w:hanging="360"/>
+      </w:pPr>
+      <w:rPr>
+        <w:rFonts w:ascii="Wingdings" w:hAnsi="Wingdings" w:hint="default"/>
+      </w:rPr>
+    </w:lvl>
+    <w:lvl w:ilvl="6" w:tplc="080A0001" w:tentative="1">
+      <w:start w:val="1"/>
+      <w:numFmt w:val="bullet"/>
+      <w:lvlText w:val=""/>
+      <w:lvlJc w:val="left"/>
+      <w:pPr>
+        <w:ind w:left="5040" w:hanging="360"/>
+      </w:pPr>
+      <w:rPr>
+        <w:rFonts w:ascii="Symbol" w:hAnsi="Symbol" w:hint="default"/>
+      </w:rPr>
+    </w:lvl>
+    <w:lvl w:ilvl="7" w:tplc="080A0003" w:tentative="1">
+      <w:start w:val="1"/>
+      <w:numFmt w:val="bullet"/>
+      <w:lvlText w:val="o"/>
+      <w:lvlJc w:val="left"/>
+      <w:pPr>
+        <w:ind w:left="5760" w:hanging="360"/>
+      </w:pPr>
+      <w:rPr>
+        <w:rFonts w:ascii="Courier New" w:hAnsi="Courier New" w:cs="Courier New" w:hint="default"/>
+      </w:rPr>
+    </w:lvl>
+    <w:lvl w:ilvl="8" w:tplc="080A0005" w:tentative="1">
+      <w:start w:val="1"/>
+      <w:numFmt w:val="bullet"/>
+      <w:lvlText w:val=""/>
+      <w:lvlJc w:val="left"/>
+      <w:pPr>
+        <w:ind w:left="6480" w:hanging="360"/>
+      </w:pPr>
+      <w:rPr>
+        <w:rFonts w:ascii="Wingdings" w:hAnsi="Wingdings" w:hint="default"/>
+      </w:rPr>
+    </w:lvl>
+  </w:abstractNum>
+  <w:num w:numId="1" w16cid:durableId="1612469767">
+    <w:abstractNumId w:val="0"/>
+  </w:num>
+  <w:num w:numId="2" w16cid:durableId="72822773">
+    <w:abstractNumId w:val="1"/>
+  </w:num>
+  <w:num w:numId="3" w16cid:durableId="2020615208">
+    <w:abstractNumId w:val="3"/>
+  </w:num>
+  <w:num w:numId="4" w16cid:durableId="1025786529">
+    <w:abstractNumId w:val="2"/>
+  </w:num>
+  <w:num w:numId="5" w16cid:durableId="802306444">
+    <w:abstractNumId w:val="4"/>
+  </w:num>
+</w:numbering>
 </file>
 
 <file path=word/styles.xml><?xml version="1.0" encoding="utf-8"?>
@@ -413,6 +2824,16 @@
   <w:style w:type="paragraph" w:default="1" w:styleId="Normal">
     <w:name w:val="Normal"/>
     <w:qFormat/>
+    <w:rsid w:val="00052E6C"/>
+    <w:pPr>
+      <w:spacing w:after="0" w:line="276" w:lineRule="auto"/>
+    </w:pPr>
+    <w:rPr>
+      <w:rFonts w:ascii="Arial" w:eastAsia="Arial" w:hAnsi="Arial" w:cs="Arial"/>
+      <w:kern w:val="0"/>
+      <w:lang w:eastAsia="es-PE"/>
+      <w14:ligatures w14:val="none"/>
+    </w:rPr>
   </w:style>
   <w:style w:type="character" w:default="1" w:styleId="Fuentedeprrafopredeter">
     <w:name w:val="Default Paragraph Font"/>
@@ -440,6 +2861,34 @@
     <w:uiPriority w:val="99"/>
     <w:semiHidden/>
     <w:unhideWhenUsed/>
+  </w:style>
+  <w:style w:type="paragraph" w:styleId="Prrafodelista">
+    <w:name w:val="List Paragraph"/>
+    <w:basedOn w:val="Normal"/>
+    <w:uiPriority w:val="34"/>
+    <w:qFormat/>
+    <w:rsid w:val="00052E6C"/>
+    <w:pPr>
+      <w:ind w:left="720"/>
+      <w:contextualSpacing/>
+    </w:pPr>
+  </w:style>
+  <w:style w:type="paragraph" w:styleId="NormalWeb">
+    <w:name w:val="Normal (Web)"/>
+    <w:basedOn w:val="Normal"/>
+    <w:uiPriority w:val="99"/>
+    <w:semiHidden/>
+    <w:unhideWhenUsed/>
+    <w:rsid w:val="00052E6C"/>
+    <w:pPr>
+      <w:spacing w:before="100" w:beforeAutospacing="1" w:after="100" w:afterAutospacing="1" w:line="240" w:lineRule="auto"/>
+    </w:pPr>
+    <w:rPr>
+      <w:rFonts w:ascii="Times New Roman" w:eastAsia="Times New Roman" w:hAnsi="Times New Roman" w:cs="Times New Roman"/>
+      <w:sz w:val="24"/>
+      <w:szCs w:val="24"/>
+      <w:lang w:val="es-MX" w:eastAsia="es-MX"/>
+    </w:rPr>
   </w:style>
 </w:styles>
 </file>

</xml_diff>